<commit_message>
Began incorporating Suffolk LITLab version
</commit_message>
<xml_diff>
--- a/docassemble/CLAGuardianship/data/templates/care_or_custody_proceedings_appendix.docx
+++ b/docassemble/CLAGuardianship/data/templates/care_or_custody_proceedings_appendix.docx
@@ -127,15 +127,15 @@
           <w:kern w:val="0"/>
           <w:lang w:eastAsia="en-US" w:bidi="ar-SA"/>
         </w:rPr>
-        <w:t>courts[0]</w:t>
-      </w:r>
-      <w:r>
-        <w:rPr>
-          <w:rFonts w:ascii="Times New Roman" w:eastAsia="Times New Roman" w:hAnsi="Times New Roman" w:cs="Times New Roman"/>
-          <w:kern w:val="0"/>
-          <w:lang w:eastAsia="en-US" w:bidi="ar-SA"/>
-        </w:rPr>
-        <w:t>.address.county }}, ss</w:t>
+        <w:t>trial_court.</w:t>
+      </w:r>
+      <w:r>
+        <w:rPr>
+          <w:rFonts w:ascii="Times New Roman" w:eastAsia="Times New Roman" w:hAnsi="Times New Roman" w:cs="Times New Roman"/>
+          <w:kern w:val="0"/>
+          <w:lang w:eastAsia="en-US" w:bidi="ar-SA"/>
+        </w:rPr>
+        <w:t>address.county }}, ss</w:t>
       </w:r>
       <w:r>
         <w:rPr>
@@ -152,7 +152,7 @@
           <w:kern w:val="0"/>
           <w:lang w:eastAsia="en-US" w:bidi="ar-SA"/>
         </w:rPr>
-        <w:t>courts[0]</w:t>
+        <w:t xml:space="preserve">trial_court </w:t>
       </w:r>
       <w:r>
         <w:rPr>
@@ -408,7 +408,6 @@
     <w:p>
       <w:pPr>
         <w:rPr>
-          <w:rFonts w:hint="eastAsia"/>
           <w:sz w:val="22"/>
           <w:szCs w:val="22"/>
         </w:rPr>
@@ -422,24 +421,32 @@
       </w:r>
       <w:r>
         <w:rPr>
-          <w:rFonts w:hint="eastAsia"/>
-          <w:sz w:val="22"/>
-          <w:szCs w:val="22"/>
-        </w:rPr>
-        <w:t>need_children_appendix</w:t>
-      </w:r>
-      <w:r>
-        <w:rPr>
-          <w:sz w:val="22"/>
-          <w:szCs w:val="22"/>
-        </w:rPr>
-        <w:t xml:space="preserve"> %}</w:t>
-      </w:r>
-    </w:p>
-    <w:p>
-      <w:pPr>
-        <w:rPr>
-          <w:rFonts w:hint="eastAsia"/>
+          <w:sz w:val="22"/>
+          <w:szCs w:val="22"/>
+        </w:rPr>
+        <w:t>children_of_both</w:t>
+      </w:r>
+      <w:r>
+        <w:t>.number()</w:t>
+      </w:r>
+      <w:r>
+        <w:rPr>
+          <w:sz w:val="22"/>
+          <w:szCs w:val="22"/>
+        </w:rPr>
+        <w:t xml:space="preserve"> &gt; 3 </w:t>
+      </w:r>
+      <w:r>
+        <w:rPr>
+          <w:sz w:val="22"/>
+          <w:szCs w:val="22"/>
+        </w:rPr>
+        <w:t>%}</w:t>
+      </w:r>
+    </w:p>
+    <w:p>
+      <w:pPr>
+        <w:rPr>
           <w:b/>
           <w:sz w:val="22"/>
           <w:szCs w:val="22"/>
@@ -494,9 +501,6 @@
           <w:p>
             <w:pPr>
               <w:pStyle w:val="TableContents"/>
-              <w:rPr>
-                <w:rFonts w:hint="eastAsia"/>
-              </w:rPr>
             </w:pPr>
             <w:r>
               <w:rPr>
@@ -540,9 +544,6 @@
           <w:p>
             <w:pPr>
               <w:pStyle w:val="TableContents"/>
-              <w:rPr>
-                <w:rFonts w:hint="eastAsia"/>
-              </w:rPr>
             </w:pPr>
             <w:r>
               <w:rPr>
@@ -567,9 +568,6 @@
           <w:p>
             <w:pPr>
               <w:pStyle w:val="TableContents"/>
-              <w:rPr>
-                <w:rFonts w:hint="eastAsia"/>
-              </w:rPr>
             </w:pPr>
             <w:r>
               <w:rPr>
@@ -601,7 +599,6 @@
             <w:pPr>
               <w:pStyle w:val="TableContents"/>
               <w:rPr>
-                <w:rFonts w:hint="eastAsia"/>
                 <w:sz w:val="22"/>
                 <w:szCs w:val="22"/>
               </w:rPr>
@@ -649,7 +646,6 @@
             <w:pPr>
               <w:pStyle w:val="TableContents"/>
               <w:rPr>
-                <w:rFonts w:hint="eastAsia"/>
                 <w:sz w:val="22"/>
                 <w:szCs w:val="22"/>
               </w:rPr>
@@ -678,7 +674,6 @@
             <w:pPr>
               <w:pStyle w:val="TableContents"/>
               <w:rPr>
-                <w:rFonts w:hint="eastAsia"/>
                 <w:sz w:val="22"/>
                 <w:szCs w:val="22"/>
               </w:rPr>
@@ -710,7 +705,6 @@
             <w:pPr>
               <w:pStyle w:val="TableContents"/>
               <w:rPr>
-                <w:rFonts w:hint="eastAsia"/>
                 <w:sz w:val="22"/>
                 <w:szCs w:val="22"/>
               </w:rPr>
@@ -741,9 +735,6 @@
           <w:p>
             <w:pPr>
               <w:pStyle w:val="TableContents"/>
-              <w:rPr>
-                <w:rFonts w:hint="eastAsia"/>
-              </w:rPr>
             </w:pPr>
             <w:r>
               <w:rPr>
@@ -759,39 +750,38 @@
     <w:p>
       <w:pPr>
         <w:rPr>
+          <w:sz w:val="22"/>
+          <w:szCs w:val="22"/>
+        </w:rPr>
+      </w:pPr>
+      <w:r>
+        <w:rPr>
+          <w:sz w:val="22"/>
+          <w:szCs w:val="22"/>
+        </w:rPr>
+        <w:t>{%p endif %}</w:t>
+      </w:r>
+    </w:p>
+    <w:p>
+      <w:pPr>
+        <w:rPr>
+          <w:sz w:val="22"/>
+          <w:szCs w:val="22"/>
+        </w:rPr>
+      </w:pPr>
+      <w:r>
+        <w:rPr>
+          <w:sz w:val="22"/>
+          <w:szCs w:val="22"/>
+        </w:rPr>
+        <w:t xml:space="preserve">{%p if </w:t>
+      </w:r>
+      <w:r>
+        <w:rPr>
           <w:rFonts w:hint="eastAsia"/>
           <w:sz w:val="22"/>
           <w:szCs w:val="22"/>
         </w:rPr>
-      </w:pPr>
-      <w:r>
-        <w:rPr>
-          <w:sz w:val="22"/>
-          <w:szCs w:val="22"/>
-        </w:rPr>
-        <w:t>{%p endif %}</w:t>
-      </w:r>
-    </w:p>
-    <w:p>
-      <w:pPr>
-        <w:rPr>
-          <w:sz w:val="22"/>
-          <w:szCs w:val="22"/>
-        </w:rPr>
-      </w:pPr>
-      <w:r>
-        <w:rPr>
-          <w:sz w:val="22"/>
-          <w:szCs w:val="22"/>
-        </w:rPr>
-        <w:t xml:space="preserve">{%p if </w:t>
-      </w:r>
-      <w:r>
-        <w:rPr>
-          <w:rFonts w:hint="eastAsia"/>
-          <w:sz w:val="22"/>
-          <w:szCs w:val="22"/>
-        </w:rPr>
         <w:t>need_other_parties_appendix</w:t>
       </w:r>
       <w:r>
@@ -805,16 +795,14 @@
     <w:p>
       <w:pPr>
         <w:rPr>
-          <w:rFonts w:hint="eastAsia"/>
-          <w:sz w:val="22"/>
-          <w:szCs w:val="22"/>
-        </w:rPr>
-      </w:pPr>
-    </w:p>
-    <w:p>
-      <w:pPr>
-        <w:rPr>
-          <w:rFonts w:hint="eastAsia"/>
+          <w:sz w:val="22"/>
+          <w:szCs w:val="22"/>
+        </w:rPr>
+      </w:pPr>
+    </w:p>
+    <w:p>
+      <w:pPr>
+        <w:rPr>
           <w:b/>
           <w:sz w:val="22"/>
           <w:szCs w:val="22"/>
@@ -870,7 +858,6 @@
             <w:pPr>
               <w:pStyle w:val="TableContents"/>
               <w:rPr>
-                <w:rFonts w:hint="eastAsia"/>
                 <w:sz w:val="22"/>
                 <w:szCs w:val="22"/>
               </w:rPr>
@@ -929,9 +916,6 @@
           <w:p>
             <w:pPr>
               <w:pStyle w:val="TableContents"/>
-              <w:rPr>
-                <w:rFonts w:hint="eastAsia"/>
-              </w:rPr>
             </w:pPr>
             <w:r>
               <w:t>{%tr if</w:t>
@@ -969,9 +953,6 @@
           <w:p>
             <w:pPr>
               <w:pStyle w:val="TableContents"/>
-              <w:rPr>
-                <w:rFonts w:hint="eastAsia"/>
-              </w:rPr>
             </w:pPr>
             <w:r>
               <w:rPr>
@@ -996,9 +977,6 @@
           <w:p>
             <w:pPr>
               <w:pStyle w:val="TableContents"/>
-              <w:rPr>
-                <w:rFonts w:hint="eastAsia"/>
-              </w:rPr>
             </w:pPr>
             <w:r>
               <w:rPr>
@@ -1029,7 +1007,6 @@
             <w:pPr>
               <w:pStyle w:val="TableContents"/>
               <w:rPr>
-                <w:rFonts w:hint="eastAsia"/>
                 <w:sz w:val="22"/>
                 <w:szCs w:val="22"/>
               </w:rPr>
@@ -1058,7 +1035,6 @@
             <w:pPr>
               <w:pStyle w:val="TableContents"/>
               <w:rPr>
-                <w:rFonts w:hint="eastAsia"/>
                 <w:sz w:val="22"/>
                 <w:szCs w:val="22"/>
               </w:rPr>
@@ -1104,7 +1080,6 @@
             <w:pPr>
               <w:pStyle w:val="TableContents"/>
               <w:rPr>
-                <w:rFonts w:hint="eastAsia"/>
                 <w:sz w:val="22"/>
                 <w:szCs w:val="22"/>
               </w:rPr>
@@ -1135,9 +1110,6 @@
           <w:p>
             <w:pPr>
               <w:pStyle w:val="TableContents"/>
-              <w:rPr>
-                <w:rFonts w:hint="eastAsia"/>
-              </w:rPr>
             </w:pPr>
             <w:r>
               <w:rPr>
@@ -1167,7 +1139,19 @@
     </w:p>
     <w:p>
       <w:r>
-        <w:t>{%p if need_attorneys_for_children_addendum %}</w:t>
+        <w:t xml:space="preserve">{%p if </w:t>
+      </w:r>
+      <w:r>
+        <w:t>attorneys_for_children</w:t>
+      </w:r>
+      <w:r>
+        <w:t>.number()</w:t>
+      </w:r>
+      <w:r>
+        <w:t xml:space="preserve"> &gt; 3</w:t>
+      </w:r>
+      <w:r>
+        <w:t xml:space="preserve"> %}</w:t>
       </w:r>
     </w:p>
     <w:p/>
@@ -1231,19 +1215,31 @@
       <w:r>
         <w:t>%p endfor %}</w:t>
       </w:r>
-      <w:bookmarkStart w:id="0" w:name="_GoBack"/>
-      <w:bookmarkEnd w:id="0"/>
     </w:p>
     <w:p/>
     <w:p>
       <w:r>
-        <w:lastRenderedPageBreak/>
         <w:t>{%p endif %}</w:t>
       </w:r>
     </w:p>
     <w:p>
       <w:r>
-        <w:t>{%p if need_gals_investigators_addendum %}</w:t>
+        <w:t xml:space="preserve">{%p if </w:t>
+      </w:r>
+      <w:r>
+        <w:t>gals_investigators</w:t>
+      </w:r>
+      <w:r>
+        <w:t>.number()</w:t>
+      </w:r>
+      <w:r>
+        <w:t xml:space="preserve"> &gt; 3</w:t>
+      </w:r>
+      <w:r>
+        <w:t xml:space="preserve"> </w:t>
+      </w:r>
+      <w:r>
+        <w:t>%}</w:t>
       </w:r>
     </w:p>
     <w:p/>
@@ -1336,7 +1332,24 @@
     </w:p>
     <w:p>
       <w:r>
-        <w:t>{%p if need_attorneys_for_parents_addendum %}</w:t>
+        <w:t xml:space="preserve">{%p if </w:t>
+      </w:r>
+      <w:r>
+        <w:t>attorneys_for_parents</w:t>
+      </w:r>
+      <w:r>
+        <w:t>.number()</w:t>
+      </w:r>
+      <w:bookmarkStart w:id="0" w:name="_GoBack"/>
+      <w:bookmarkEnd w:id="0"/>
+      <w:r>
+        <w:t xml:space="preserve"> </w:t>
+      </w:r>
+      <w:r>
+        <w:t xml:space="preserve">&gt; 3 </w:t>
+      </w:r>
+      <w:r>
+        <w:t>%}</w:t>
       </w:r>
     </w:p>
     <w:p/>
@@ -1359,13 +1372,7 @@
         <w:rPr>
           <w:b/>
         </w:rPr>
-        <w:t xml:space="preserve">Additional attorneys for </w:t>
-      </w:r>
-      <w:r>
-        <w:rPr>
-          <w:b/>
-        </w:rPr>
-        <w:t>parents</w:t>
+        <w:t>Additional attorneys for parents</w:t>
       </w:r>
     </w:p>
     <w:p>
@@ -1417,51 +1424,44 @@
       </w:r>
     </w:p>
     <w:p>
-      <w:pPr>
+      <w:r>
+        <w:t>{%p endif %}</w:t>
+      </w:r>
+    </w:p>
+    <w:p>
+      <w:pPr>
+        <w:rPr>
+          <w:sz w:val="22"/>
+          <w:szCs w:val="22"/>
+        </w:rPr>
+      </w:pPr>
+      <w:r>
         <w:rPr>
           <w:rFonts w:hint="eastAsia"/>
-        </w:rPr>
-      </w:pPr>
-      <w:r>
-        <w:t>{%p endif %}</w:t>
-      </w:r>
-    </w:p>
-    <w:p>
-      <w:pPr>
+          <w:sz w:val="22"/>
+          <w:szCs w:val="22"/>
+        </w:rPr>
+        <w:t>{%</w:t>
+      </w:r>
+      <w:r>
+        <w:rPr>
+          <w:sz w:val="22"/>
+          <w:szCs w:val="22"/>
+        </w:rPr>
+        <w:t>p</w:t>
+      </w:r>
+      <w:r>
         <w:rPr>
           <w:rFonts w:hint="eastAsia"/>
           <w:sz w:val="22"/>
           <w:szCs w:val="22"/>
         </w:rPr>
-      </w:pPr>
-      <w:r>
-        <w:rPr>
-          <w:rFonts w:hint="eastAsia"/>
-          <w:sz w:val="22"/>
-          <w:szCs w:val="22"/>
-        </w:rPr>
-        <w:t>{%</w:t>
-      </w:r>
-      <w:r>
-        <w:rPr>
-          <w:sz w:val="22"/>
-          <w:szCs w:val="22"/>
-        </w:rPr>
-        <w:t>p</w:t>
-      </w:r>
-      <w:r>
-        <w:rPr>
-          <w:rFonts w:hint="eastAsia"/>
-          <w:sz w:val="22"/>
-          <w:szCs w:val="22"/>
-        </w:rPr>
         <w:t xml:space="preserve"> if need_past_address_appendix %}</w:t>
       </w:r>
     </w:p>
     <w:p>
       <w:pPr>
         <w:rPr>
-          <w:rFonts w:hint="eastAsia"/>
           <w:sz w:val="22"/>
           <w:szCs w:val="22"/>
         </w:rPr>
@@ -1509,7 +1509,6 @@
           <w:sz w:val="36"/>
           <w:lang w:eastAsia="en-US" w:bidi="ar-SA"/>
         </w:rPr>
-        <w:lastRenderedPageBreak/>
         <w:t xml:space="preserve">CONFIDENTIAL </w:t>
       </w:r>
       <w:r>
@@ -1613,7 +1612,7 @@
           <w:kern w:val="0"/>
           <w:lang w:eastAsia="en-US" w:bidi="ar-SA"/>
         </w:rPr>
-        <w:t>courts[0]</w:t>
+        <w:t>trial_court</w:t>
       </w:r>
       <w:r>
         <w:rPr>
@@ -1638,7 +1637,7 @@
           <w:kern w:val="0"/>
           <w:lang w:eastAsia="en-US" w:bidi="ar-SA"/>
         </w:rPr>
-        <w:t>courts[0]</w:t>
+        <w:t xml:space="preserve">trial_court </w:t>
       </w:r>
       <w:r>
         <w:rPr>
@@ -1877,27 +1876,88 @@
     <w:p>
       <w:pPr>
         <w:rPr>
+          <w:sz w:val="22"/>
+          <w:szCs w:val="22"/>
+        </w:rPr>
+      </w:pPr>
+    </w:p>
+    <w:p>
+      <w:pPr>
+        <w:ind w:firstLine="420"/>
+        <w:rPr>
+          <w:sz w:val="22"/>
+          <w:szCs w:val="22"/>
+        </w:rPr>
+      </w:pPr>
+      <w:r>
+        <w:rPr>
           <w:rFonts w:hint="eastAsia"/>
           <w:sz w:val="22"/>
           <w:szCs w:val="22"/>
         </w:rPr>
-      </w:pPr>
-    </w:p>
-    <w:p>
-      <w:pPr>
-        <w:ind w:firstLine="420"/>
+        <w:t>{%</w:t>
+      </w:r>
+      <w:r>
+        <w:rPr>
+          <w:sz w:val="22"/>
+          <w:szCs w:val="22"/>
+        </w:rPr>
+        <w:t>p</w:t>
+      </w:r>
+      <w:r>
         <w:rPr>
           <w:rFonts w:hint="eastAsia"/>
           <w:sz w:val="22"/>
           <w:szCs w:val="22"/>
         </w:rPr>
-      </w:pPr>
+        <w:t xml:space="preserve"> for child in </w:t>
+      </w:r>
+      <w:r>
+        <w:rPr>
+          <w:sz w:val="22"/>
+          <w:szCs w:val="22"/>
+        </w:rPr>
+        <w:t>children_of_both</w:t>
+      </w:r>
       <w:r>
         <w:rPr>
           <w:rFonts w:hint="eastAsia"/>
           <w:sz w:val="22"/>
           <w:szCs w:val="22"/>
         </w:rPr>
+        <w:t xml:space="preserve"> </w:t>
+      </w:r>
+      <w:r>
+        <w:rPr>
+          <w:rFonts w:hint="eastAsia"/>
+          <w:sz w:val="22"/>
+          <w:szCs w:val="22"/>
+        </w:rPr>
+        <w:t>%}</w:t>
+      </w:r>
+    </w:p>
+    <w:p>
+      <w:pPr>
+        <w:rPr>
+          <w:sz w:val="22"/>
+          <w:szCs w:val="22"/>
+        </w:rPr>
+      </w:pPr>
+    </w:p>
+    <w:p>
+      <w:pPr>
+        <w:ind w:left="420" w:firstLine="420"/>
+        <w:rPr>
+          <w:sz w:val="22"/>
+          <w:szCs w:val="22"/>
+        </w:rPr>
+      </w:pPr>
+      <w:r>
+        <w:rPr>
+          <w:rFonts w:hint="eastAsia"/>
+          <w:sz w:val="22"/>
+          <w:szCs w:val="22"/>
+        </w:rPr>
         <w:t>{%</w:t>
       </w:r>
       <w:r>
@@ -1913,14 +1973,7 @@
           <w:sz w:val="22"/>
           <w:szCs w:val="22"/>
         </w:rPr>
-        <w:t xml:space="preserve"> for child in </w:t>
-      </w:r>
-      <w:r>
-        <w:rPr>
-          <w:sz w:val="22"/>
-          <w:szCs w:val="22"/>
-        </w:rPr>
-        <w:t>children_of_both</w:t>
+        <w:t xml:space="preserve"> if </w:t>
       </w:r>
       <w:r>
         <w:rPr>
@@ -1928,6 +1981,21 @@
           <w:sz w:val="22"/>
           <w:szCs w:val="22"/>
         </w:rPr>
+        <w:t>child.</w:t>
+      </w:r>
+      <w:r>
+        <w:rPr>
+          <w:rFonts w:hint="eastAsia"/>
+          <w:sz w:val="22"/>
+          <w:szCs w:val="22"/>
+        </w:rPr>
+        <w:t>too_many_previous_addresses</w:t>
+      </w:r>
+      <w:r>
+        <w:rPr>
+          <w:sz w:val="22"/>
+          <w:szCs w:val="22"/>
+        </w:rPr>
         <w:t xml:space="preserve"> </w:t>
       </w:r>
       <w:r>
@@ -1942,89 +2010,14 @@
     <w:p>
       <w:pPr>
         <w:rPr>
-          <w:rFonts w:hint="eastAsia"/>
-          <w:sz w:val="22"/>
-          <w:szCs w:val="22"/>
-        </w:rPr>
-      </w:pPr>
-    </w:p>
-    <w:p>
-      <w:pPr>
-        <w:ind w:left="420" w:firstLine="420"/>
-        <w:rPr>
-          <w:rFonts w:hint="eastAsia"/>
-          <w:sz w:val="22"/>
-          <w:szCs w:val="22"/>
-        </w:rPr>
-      </w:pPr>
-      <w:r>
-        <w:rPr>
-          <w:rFonts w:hint="eastAsia"/>
-          <w:sz w:val="22"/>
-          <w:szCs w:val="22"/>
-        </w:rPr>
-        <w:t>{%</w:t>
-      </w:r>
-      <w:r>
-        <w:rPr>
-          <w:sz w:val="22"/>
-          <w:szCs w:val="22"/>
-        </w:rPr>
-        <w:t>p</w:t>
-      </w:r>
-      <w:r>
-        <w:rPr>
-          <w:rFonts w:hint="eastAsia"/>
-          <w:sz w:val="22"/>
-          <w:szCs w:val="22"/>
-        </w:rPr>
-        <w:t xml:space="preserve"> if </w:t>
-      </w:r>
-      <w:r>
-        <w:rPr>
-          <w:rFonts w:hint="eastAsia"/>
-          <w:sz w:val="22"/>
-          <w:szCs w:val="22"/>
-        </w:rPr>
-        <w:t>child.</w:t>
-      </w:r>
-      <w:r>
-        <w:rPr>
-          <w:rFonts w:hint="eastAsia"/>
-          <w:sz w:val="22"/>
-          <w:szCs w:val="22"/>
-        </w:rPr>
-        <w:t>too_many_previous_addresses</w:t>
-      </w:r>
-      <w:r>
-        <w:rPr>
-          <w:sz w:val="22"/>
-          <w:szCs w:val="22"/>
-        </w:rPr>
-        <w:t xml:space="preserve"> </w:t>
-      </w:r>
-      <w:r>
-        <w:rPr>
-          <w:rFonts w:hint="eastAsia"/>
-          <w:sz w:val="22"/>
-          <w:szCs w:val="22"/>
-        </w:rPr>
-        <w:t>%}</w:t>
-      </w:r>
-    </w:p>
-    <w:p>
-      <w:pPr>
-        <w:rPr>
-          <w:rFonts w:hint="eastAsia"/>
-          <w:sz w:val="22"/>
-          <w:szCs w:val="22"/>
-        </w:rPr>
-      </w:pPr>
-    </w:p>
-    <w:p>
-      <w:pPr>
-        <w:rPr>
-          <w:rFonts w:hint="eastAsia"/>
+          <w:sz w:val="22"/>
+          <w:szCs w:val="22"/>
+        </w:rPr>
+      </w:pPr>
+    </w:p>
+    <w:p>
+      <w:pPr>
+        <w:rPr>
           <w:b/>
         </w:rPr>
       </w:pPr>
@@ -2056,7 +2049,6 @@
     <w:p>
       <w:pPr>
         <w:rPr>
-          <w:rFonts w:hint="eastAsia"/>
           <w:sz w:val="22"/>
           <w:szCs w:val="22"/>
         </w:rPr>
@@ -2094,9 +2086,6 @@
           <w:p>
             <w:pPr>
               <w:pStyle w:val="TableContents"/>
-              <w:rPr>
-                <w:rFonts w:hint="eastAsia"/>
-              </w:rPr>
             </w:pPr>
             <w:r>
               <w:rPr>
@@ -2126,9 +2115,6 @@
           <w:p>
             <w:pPr>
               <w:pStyle w:val="TableContents"/>
-              <w:rPr>
-                <w:rFonts w:hint="eastAsia"/>
-              </w:rPr>
             </w:pPr>
             <w:r>
               <w:rPr>
@@ -2153,9 +2139,6 @@
           <w:p>
             <w:pPr>
               <w:pStyle w:val="TableContents"/>
-              <w:rPr>
-                <w:rFonts w:hint="eastAsia"/>
-              </w:rPr>
             </w:pPr>
             <w:r>
               <w:rPr>
@@ -2183,9 +2166,6 @@
           <w:p>
             <w:pPr>
               <w:pStyle w:val="TableContents"/>
-              <w:rPr>
-                <w:rFonts w:hint="eastAsia"/>
-              </w:rPr>
             </w:pPr>
             <w:r>
               <w:rPr>
@@ -2202,20 +2182,59 @@
       <w:pPr>
         <w:ind w:left="420" w:firstLine="420"/>
         <w:rPr>
+          <w:sz w:val="22"/>
+          <w:szCs w:val="22"/>
+        </w:rPr>
+      </w:pPr>
+    </w:p>
+    <w:p>
+      <w:pPr>
+        <w:ind w:left="420" w:firstLine="420"/>
+        <w:rPr>
+          <w:sz w:val="22"/>
+          <w:szCs w:val="22"/>
+        </w:rPr>
+      </w:pPr>
+      <w:r>
+        <w:rPr>
           <w:rFonts w:hint="eastAsia"/>
           <w:sz w:val="22"/>
           <w:szCs w:val="22"/>
         </w:rPr>
-      </w:pPr>
-    </w:p>
-    <w:p>
-      <w:pPr>
-        <w:ind w:left="420" w:firstLine="420"/>
+        <w:t>{%</w:t>
+      </w:r>
+      <w:r>
+        <w:rPr>
+          <w:sz w:val="22"/>
+          <w:szCs w:val="22"/>
+        </w:rPr>
+        <w:t>p</w:t>
+      </w:r>
+      <w:r>
         <w:rPr>
           <w:rFonts w:hint="eastAsia"/>
           <w:sz w:val="22"/>
           <w:szCs w:val="22"/>
         </w:rPr>
+        <w:t xml:space="preserve"> endif %}</w:t>
+      </w:r>
+    </w:p>
+    <w:p>
+      <w:pPr>
+        <w:ind w:firstLine="420"/>
+        <w:rPr>
+          <w:sz w:val="22"/>
+          <w:szCs w:val="22"/>
+        </w:rPr>
+      </w:pPr>
+    </w:p>
+    <w:p>
+      <w:pPr>
+        <w:ind w:firstLine="420"/>
+        <w:rPr>
+          <w:sz w:val="22"/>
+          <w:szCs w:val="22"/>
+        </w:rPr>
       </w:pPr>
       <w:r>
         <w:rPr>
@@ -2238,111 +2257,119 @@
           <w:sz w:val="22"/>
           <w:szCs w:val="22"/>
         </w:rPr>
+        <w:t xml:space="preserve"> endfor %}</w:t>
+      </w:r>
+    </w:p>
+    <w:p>
+      <w:pPr>
+        <w:ind w:firstLine="420"/>
+        <w:rPr>
+          <w:sz w:val="22"/>
+          <w:szCs w:val="22"/>
+        </w:rPr>
+      </w:pPr>
+    </w:p>
+    <w:p>
+      <w:pPr>
+        <w:rPr>
+          <w:sz w:val="22"/>
+          <w:szCs w:val="22"/>
+        </w:rPr>
+      </w:pPr>
+      <w:r>
+        <w:rPr>
+          <w:rFonts w:hint="eastAsia"/>
+          <w:sz w:val="22"/>
+          <w:szCs w:val="22"/>
+        </w:rPr>
+        <w:t>{%</w:t>
+      </w:r>
+      <w:r>
+        <w:rPr>
+          <w:sz w:val="22"/>
+          <w:szCs w:val="22"/>
+        </w:rPr>
+        <w:t>p</w:t>
+      </w:r>
+      <w:r>
+        <w:rPr>
+          <w:rFonts w:hint="eastAsia"/>
+          <w:sz w:val="22"/>
+          <w:szCs w:val="22"/>
+        </w:rPr>
         <w:t xml:space="preserve"> endif %}</w:t>
       </w:r>
     </w:p>
     <w:p>
       <w:pPr>
-        <w:ind w:firstLine="420"/>
-        <w:rPr>
-          <w:rFonts w:hint="eastAsia"/>
-          <w:sz w:val="22"/>
-          <w:szCs w:val="22"/>
-        </w:rPr>
-      </w:pPr>
-    </w:p>
-    <w:p>
-      <w:pPr>
-        <w:ind w:firstLine="420"/>
-        <w:rPr>
-          <w:rFonts w:hint="eastAsia"/>
-          <w:sz w:val="22"/>
-          <w:szCs w:val="22"/>
-        </w:rPr>
-      </w:pPr>
-      <w:r>
-        <w:rPr>
-          <w:rFonts w:hint="eastAsia"/>
-          <w:sz w:val="22"/>
-          <w:szCs w:val="22"/>
-        </w:rPr>
-        <w:t>{%</w:t>
-      </w:r>
-      <w:r>
-        <w:rPr>
-          <w:sz w:val="22"/>
-          <w:szCs w:val="22"/>
-        </w:rPr>
-        <w:t>p</w:t>
-      </w:r>
-      <w:r>
-        <w:rPr>
-          <w:rFonts w:hint="eastAsia"/>
-          <w:sz w:val="22"/>
-          <w:szCs w:val="22"/>
-        </w:rPr>
-        <w:t xml:space="preserve"> endfor %}</w:t>
-      </w:r>
-    </w:p>
-    <w:p>
-      <w:pPr>
-        <w:ind w:firstLine="420"/>
-        <w:rPr>
-          <w:rFonts w:hint="eastAsia"/>
-          <w:sz w:val="22"/>
-          <w:szCs w:val="22"/>
-        </w:rPr>
-      </w:pPr>
-    </w:p>
-    <w:p>
-      <w:pPr>
-        <w:rPr>
-          <w:rFonts w:hint="eastAsia"/>
-          <w:sz w:val="22"/>
-          <w:szCs w:val="22"/>
-        </w:rPr>
-      </w:pPr>
-      <w:r>
-        <w:rPr>
-          <w:rFonts w:hint="eastAsia"/>
-          <w:sz w:val="22"/>
-          <w:szCs w:val="22"/>
-        </w:rPr>
-        <w:t>{%</w:t>
-      </w:r>
-      <w:r>
-        <w:rPr>
-          <w:sz w:val="22"/>
-          <w:szCs w:val="22"/>
-        </w:rPr>
-        <w:t>p</w:t>
-      </w:r>
-      <w:r>
-        <w:rPr>
-          <w:rFonts w:hint="eastAsia"/>
-          <w:sz w:val="22"/>
-          <w:szCs w:val="22"/>
-        </w:rPr>
-        <w:t xml:space="preserve"> endif %}</w:t>
-      </w:r>
-    </w:p>
-    <w:p>
-      <w:pPr>
-        <w:rPr>
-          <w:rFonts w:hint="eastAsia"/>
+        <w:rPr>
           <w:sz w:val="22"/>
           <w:szCs w:val="22"/>
         </w:rPr>
       </w:pPr>
     </w:p>
     <w:sectPr>
+      <w:headerReference w:type="default" r:id="rId7"/>
       <w:pgSz w:w="12240" w:h="15840"/>
-      <w:pgMar w:top="1134" w:right="1134" w:bottom="1134" w:left="1134" w:header="0" w:footer="0" w:gutter="0"/>
+      <w:pgMar w:top="1134" w:right="1134" w:bottom="1134" w:left="1134" w:header="360" w:footer="0" w:gutter="0"/>
       <w:cols w:space="720"/>
       <w:formProt w:val="0"/>
+      <w:docGrid w:linePitch="326"/>
     </w:sectPr>
   </w:body>
 </w:document>
+</file>
+
+<file path=word/endnotes.xml><?xml version="1.0" encoding="utf-8"?>
+<w:endnotes xmlns:wpc="http://schemas.microsoft.com/office/word/2010/wordprocessingCanvas" xmlns:cx="http://schemas.microsoft.com/office/drawing/2014/chartex" xmlns:cx1="http://schemas.microsoft.com/office/drawing/2015/9/8/chartex" xmlns:mc="http://schemas.openxmlformats.org/markup-compatibility/2006" xmlns:o="urn:schemas-microsoft-com:office:office" xmlns:r="http://schemas.openxmlformats.org/officeDocument/2006/relationships" xmlns:m="http://schemas.openxmlformats.org/officeDocument/2006/math" xmlns:v="urn:schemas-microsoft-com:vml" xmlns:wp14="http://schemas.microsoft.com/office/word/2010/wordprocessingDrawing" xmlns:wp="http://schemas.openxmlformats.org/drawingml/2006/wordprocessingDrawing" xmlns:w10="urn:schemas-microsoft-com:office:word" xmlns:w="http://schemas.openxmlformats.org/wordprocessingml/2006/main" xmlns:w14="http://schemas.microsoft.com/office/word/2010/wordml" xmlns:w15="http://schemas.microsoft.com/office/word/2012/wordml" xmlns:w16se="http://schemas.microsoft.com/office/word/2015/wordml/symex" xmlns:wpg="http://schemas.microsoft.com/office/word/2010/wordprocessingGroup" xmlns:wpi="http://schemas.microsoft.com/office/word/2010/wordprocessingInk" xmlns:wne="http://schemas.microsoft.com/office/word/2006/wordml" xmlns:wps="http://schemas.microsoft.com/office/word/2010/wordprocessingShape" mc:Ignorable="w14 w15 w16se wp14">
+  <w:endnote w:type="separator" w:id="-1">
+    <w:p>
+      <w:r>
+        <w:separator/>
+      </w:r>
+    </w:p>
+  </w:endnote>
+  <w:endnote w:type="continuationSeparator" w:id="0">
+    <w:p>
+      <w:r>
+        <w:continuationSeparator/>
+      </w:r>
+    </w:p>
+  </w:endnote>
+</w:endnotes>
+</file>
+
+<file path=word/footnotes.xml><?xml version="1.0" encoding="utf-8"?>
+<w:footnotes xmlns:wpc="http://schemas.microsoft.com/office/word/2010/wordprocessingCanvas" xmlns:cx="http://schemas.microsoft.com/office/drawing/2014/chartex" xmlns:cx1="http://schemas.microsoft.com/office/drawing/2015/9/8/chartex" xmlns:mc="http://schemas.openxmlformats.org/markup-compatibility/2006" xmlns:o="urn:schemas-microsoft-com:office:office" xmlns:r="http://schemas.openxmlformats.org/officeDocument/2006/relationships" xmlns:m="http://schemas.openxmlformats.org/officeDocument/2006/math" xmlns:v="urn:schemas-microsoft-com:vml" xmlns:wp14="http://schemas.microsoft.com/office/word/2010/wordprocessingDrawing" xmlns:wp="http://schemas.openxmlformats.org/drawingml/2006/wordprocessingDrawing" xmlns:w10="urn:schemas-microsoft-com:office:word" xmlns:w="http://schemas.openxmlformats.org/wordprocessingml/2006/main" xmlns:w14="http://schemas.microsoft.com/office/word/2010/wordml" xmlns:w15="http://schemas.microsoft.com/office/word/2012/wordml" xmlns:w16se="http://schemas.microsoft.com/office/word/2015/wordml/symex" xmlns:wpg="http://schemas.microsoft.com/office/word/2010/wordprocessingGroup" xmlns:wpi="http://schemas.microsoft.com/office/word/2010/wordprocessingInk" xmlns:wne="http://schemas.microsoft.com/office/word/2006/wordml" xmlns:wps="http://schemas.microsoft.com/office/word/2010/wordprocessingShape" mc:Ignorable="w14 w15 w16se wp14">
+  <w:footnote w:type="separator" w:id="-1">
+    <w:p>
+      <w:r>
+        <w:separator/>
+      </w:r>
+    </w:p>
+  </w:footnote>
+  <w:footnote w:type="continuationSeparator" w:id="0">
+    <w:p>
+      <w:r>
+        <w:continuationSeparator/>
+      </w:r>
+    </w:p>
+  </w:footnote>
+</w:footnotes>
+</file>
+
+<file path=word/header1.xml><?xml version="1.0" encoding="utf-8"?>
+<w:hdr xmlns:wpc="http://schemas.microsoft.com/office/word/2010/wordprocessingCanvas" xmlns:cx="http://schemas.microsoft.com/office/drawing/2014/chartex" xmlns:cx1="http://schemas.microsoft.com/office/drawing/2015/9/8/chartex" xmlns:mc="http://schemas.openxmlformats.org/markup-compatibility/2006" xmlns:o="urn:schemas-microsoft-com:office:office" xmlns:r="http://schemas.openxmlformats.org/officeDocument/2006/relationships" xmlns:m="http://schemas.openxmlformats.org/officeDocument/2006/math" xmlns:v="urn:schemas-microsoft-com:vml" xmlns:wp14="http://schemas.microsoft.com/office/word/2010/wordprocessingDrawing" xmlns:wp="http://schemas.openxmlformats.org/drawingml/2006/wordprocessingDrawing" xmlns:w10="urn:schemas-microsoft-com:office:word" xmlns:w="http://schemas.openxmlformats.org/wordprocessingml/2006/main" xmlns:w14="http://schemas.microsoft.com/office/word/2010/wordml" xmlns:w15="http://schemas.microsoft.com/office/word/2012/wordml" xmlns:w16se="http://schemas.microsoft.com/office/word/2015/wordml/symex" xmlns:wpg="http://schemas.microsoft.com/office/word/2010/wordprocessingGroup" xmlns:wpi="http://schemas.microsoft.com/office/word/2010/wordprocessingInk" xmlns:wne="http://schemas.microsoft.com/office/word/2006/wordml" xmlns:wps="http://schemas.microsoft.com/office/word/2010/wordprocessingShape" mc:Ignorable="w14 w15 w16se wp14">
+  <w:p>
+    <w:pPr>
+      <w:pStyle w:val="Header"/>
+      <w:jc w:val="center"/>
+    </w:pPr>
+    <w:r>
+      <w:t>ADDENDUM—AFFIDAVIT DISCLOSING CARE OR CUSTODY—{{ users}} v. {{ other_parties }}</w:t>
+    </w:r>
+  </w:p>
+</w:hdr>
 </file>
 
 <file path=word/numbering.xml><?xml version="1.0" encoding="utf-8"?>
@@ -3487,6 +3514,64 @@
       <w:szCs w:val="21"/>
     </w:rPr>
   </w:style>
+  <w:style w:type="paragraph" w:styleId="Header">
+    <w:name w:val="header"/>
+    <w:basedOn w:val="Normal"/>
+    <w:link w:val="HeaderChar"/>
+    <w:uiPriority w:val="99"/>
+    <w:unhideWhenUsed/>
+    <w:rsid w:val="00BA6263"/>
+    <w:pPr>
+      <w:tabs>
+        <w:tab w:val="center" w:pos="4680"/>
+        <w:tab w:val="right" w:pos="9360"/>
+      </w:tabs>
+    </w:pPr>
+    <w:rPr>
+      <w:rFonts w:cs="Mangal"/>
+      <w:szCs w:val="21"/>
+    </w:rPr>
+  </w:style>
+  <w:style w:type="character" w:customStyle="1" w:styleId="HeaderChar">
+    <w:name w:val="Header Char"/>
+    <w:basedOn w:val="DefaultParagraphFont"/>
+    <w:link w:val="Header"/>
+    <w:uiPriority w:val="99"/>
+    <w:rsid w:val="00BA6263"/>
+    <w:rPr>
+      <w:rFonts w:cs="Mangal"/>
+      <w:szCs w:val="21"/>
+    </w:rPr>
+  </w:style>
+  <w:style w:type="paragraph" w:styleId="Footer">
+    <w:name w:val="footer"/>
+    <w:basedOn w:val="Normal"/>
+    <w:link w:val="FooterChar"/>
+    <w:uiPriority w:val="99"/>
+    <w:unhideWhenUsed/>
+    <w:rsid w:val="00BA6263"/>
+    <w:pPr>
+      <w:tabs>
+        <w:tab w:val="center" w:pos="4680"/>
+        <w:tab w:val="right" w:pos="9360"/>
+      </w:tabs>
+    </w:pPr>
+    <w:rPr>
+      <w:rFonts w:cs="Mangal"/>
+      <w:szCs w:val="21"/>
+    </w:rPr>
+  </w:style>
+  <w:style w:type="character" w:customStyle="1" w:styleId="FooterChar">
+    <w:name w:val="Footer Char"/>
+    <w:basedOn w:val="DefaultParagraphFont"/>
+    <w:link w:val="Footer"/>
+    <w:uiPriority w:val="99"/>
+    <w:rsid w:val="00BA6263"/>
+    <w:rPr>
+      <w:rFonts w:cs="Mangal"/>
+      <w:szCs w:val="21"/>
+    </w:rPr>
+  </w:style>
 </w:styles>
 </file>
 

</xml_diff>

<commit_message>
Replace affidavit concerning care or custody with new "Child Care or Custody Affidavit" (#127)
* Started adding and replacing variables for new form

* Added PDF file for new form version; renamed and kept old PDF version for temporary reference

* Add standalone test file

* Fix default

* make affidavit new name consistent

* fix esign use on affidavit disclosing care or custody

* Basic addendum

---------

Co-authored-by: Ramiro Lorca <110207826+RamiLorca@users.noreply.github.com>
</commit_message>
<xml_diff>
--- a/docassemble/CLAGuardianship/data/templates/care_or_custody_proceedings_appendix.docx
+++ b/docassemble/CLAGuardianship/data/templates/care_or_custody_proceedings_appendix.docx
@@ -1,6 +1,6 @@
 
 <file path=word/document.xml><?xml version="1.0" encoding="utf-8"?>
-<w:document xmlns:wpc="http://schemas.microsoft.com/office/word/2010/wordprocessingCanvas" xmlns:cx="http://schemas.microsoft.com/office/drawing/2014/chartex" xmlns:cx1="http://schemas.microsoft.com/office/drawing/2015/9/8/chartex" xmlns:mc="http://schemas.openxmlformats.org/markup-compatibility/2006" xmlns:o="urn:schemas-microsoft-com:office:office" xmlns:r="http://schemas.openxmlformats.org/officeDocument/2006/relationships" xmlns:m="http://schemas.openxmlformats.org/officeDocument/2006/math" xmlns:v="urn:schemas-microsoft-com:vml" xmlns:wp14="http://schemas.microsoft.com/office/word/2010/wordprocessingDrawing" xmlns:wp="http://schemas.openxmlformats.org/drawingml/2006/wordprocessingDrawing" xmlns:w10="urn:schemas-microsoft-com:office:word" xmlns:w="http://schemas.openxmlformats.org/wordprocessingml/2006/main" xmlns:w14="http://schemas.microsoft.com/office/word/2010/wordml" xmlns:w15="http://schemas.microsoft.com/office/word/2012/wordml" xmlns:w16se="http://schemas.microsoft.com/office/word/2015/wordml/symex" xmlns:wpg="http://schemas.microsoft.com/office/word/2010/wordprocessingGroup" xmlns:wpi="http://schemas.microsoft.com/office/word/2010/wordprocessingInk" xmlns:wne="http://schemas.microsoft.com/office/word/2006/wordml" xmlns:wps="http://schemas.microsoft.com/office/word/2010/wordprocessingShape" mc:Ignorable="w14 w15 w16se wp14">
+<w:document xmlns:wpc="http://schemas.microsoft.com/office/word/2010/wordprocessingCanvas" xmlns:cx="http://schemas.microsoft.com/office/drawing/2014/chartex" xmlns:cx1="http://schemas.microsoft.com/office/drawing/2015/9/8/chartex" xmlns:cx2="http://schemas.microsoft.com/office/drawing/2015/10/21/chartex" xmlns:cx3="http://schemas.microsoft.com/office/drawing/2016/5/9/chartex" xmlns:cx4="http://schemas.microsoft.com/office/drawing/2016/5/10/chartex" xmlns:cx5="http://schemas.microsoft.com/office/drawing/2016/5/11/chartex" xmlns:cx6="http://schemas.microsoft.com/office/drawing/2016/5/12/chartex" xmlns:cx7="http://schemas.microsoft.com/office/drawing/2016/5/13/chartex" xmlns:cx8="http://schemas.microsoft.com/office/drawing/2016/5/14/chartex" xmlns:mc="http://schemas.openxmlformats.org/markup-compatibility/2006" xmlns:aink="http://schemas.microsoft.com/office/drawing/2016/ink" xmlns:am3d="http://schemas.microsoft.com/office/drawing/2017/model3d" xmlns:o="urn:schemas-microsoft-com:office:office" xmlns:oel="http://schemas.microsoft.com/office/2019/extlst" xmlns:r="http://schemas.openxmlformats.org/officeDocument/2006/relationships" xmlns:m="http://schemas.openxmlformats.org/officeDocument/2006/math" xmlns:v="urn:schemas-microsoft-com:vml" xmlns:wp14="http://schemas.microsoft.com/office/word/2010/wordprocessingDrawing" xmlns:wp="http://schemas.openxmlformats.org/drawingml/2006/wordprocessingDrawing" xmlns:w10="urn:schemas-microsoft-com:office:word" xmlns:w="http://schemas.openxmlformats.org/wordprocessingml/2006/main" xmlns:w14="http://schemas.microsoft.com/office/word/2010/wordml" xmlns:w15="http://schemas.microsoft.com/office/word/2012/wordml" xmlns:w16cex="http://schemas.microsoft.com/office/word/2018/wordml/cex" xmlns:w16cid="http://schemas.microsoft.com/office/word/2016/wordml/cid" xmlns:w16="http://schemas.microsoft.com/office/word/2018/wordml" xmlns:w16du="http://schemas.microsoft.com/office/word/2023/wordml/word16du" xmlns:w16sdtdh="http://schemas.microsoft.com/office/word/2020/wordml/sdtdatahash" xmlns:w16se="http://schemas.microsoft.com/office/word/2015/wordml/symex" xmlns:wpg="http://schemas.microsoft.com/office/word/2010/wordprocessingGroup" xmlns:wpi="http://schemas.microsoft.com/office/word/2010/wordprocessingInk" xmlns:wne="http://schemas.microsoft.com/office/word/2006/wordml" xmlns:wps="http://schemas.microsoft.com/office/word/2010/wordprocessingShape" mc:Ignorable="w14 w15 w16se w16cid w16 w16cex w16sdtdh w16du wp14">
   <w:body>
     <w:p>
       <w:pPr>
@@ -319,7 +319,18 @@
           <w:szCs w:val="20"/>
           <w:lang w:eastAsia="en-US" w:bidi="ar-SA"/>
         </w:rPr>
-        <w:t>addendum – aFfidavit DISCLOSING caRE OR cUSTODY pROCEEDING</w:t>
+        <w:t>addendum –</w:t>
+      </w:r>
+      <w:r>
+        <w:rPr>
+          <w:rFonts w:ascii="Times New Roman" w:eastAsia="Times New Roman" w:hAnsi="Times New Roman" w:cs="Times New Roman"/>
+          <w:b/>
+          <w:caps/>
+          <w:kern w:val="0"/>
+          <w:szCs w:val="20"/>
+          <w:lang w:eastAsia="en-US" w:bidi="ar-SA"/>
+        </w:rPr>
+        <w:t xml:space="preserve"> Child Care or Custody DIsclosure Affidavit</w:t>
       </w:r>
     </w:p>
     <w:p>
@@ -452,14 +463,6 @@
           <w:szCs w:val="22"/>
         </w:rPr>
       </w:pPr>
-      <w:r>
-        <w:rPr>
-          <w:b/>
-          <w:sz w:val="22"/>
-          <w:szCs w:val="22"/>
-        </w:rPr>
-        <w:t>SECTION 2.</w:t>
-      </w:r>
       <w:r>
         <w:rPr>
           <w:b/>
@@ -608,21 +611,7 @@
                 <w:sz w:val="22"/>
                 <w:szCs w:val="22"/>
               </w:rPr>
-              <w:t>{%tr for address in child.p</w:t>
-            </w:r>
-            <w:r>
-              <w:rPr>
-                <w:sz w:val="22"/>
-                <w:szCs w:val="22"/>
-              </w:rPr>
-              <w:t>revious</w:t>
-            </w:r>
-            <w:r>
-              <w:rPr>
-                <w:sz w:val="22"/>
-                <w:szCs w:val="22"/>
-              </w:rPr>
-              <w:t>_addresses %}</w:t>
+              <w:t>Attorneys, GALs, Investigators, Probation Officers, and other judge-appointed helpers</w:t>
             </w:r>
           </w:p>
         </w:tc>
@@ -650,6 +639,223 @@
                 <w:szCs w:val="22"/>
               </w:rPr>
             </w:pPr>
+          </w:p>
+        </w:tc>
+        <w:tc>
+          <w:tcPr>
+            <w:tcW w:w="7547" w:type="dxa"/>
+            <w:tcBorders>
+              <w:top w:val="single" w:sz="2" w:space="0" w:color="000001"/>
+              <w:left w:val="single" w:sz="2" w:space="0" w:color="000001"/>
+              <w:bottom w:val="single" w:sz="2" w:space="0" w:color="000001"/>
+              <w:right w:val="single" w:sz="2" w:space="0" w:color="000001"/>
+            </w:tcBorders>
+            <w:shd w:val="clear" w:color="auto" w:fill="FFFFFF"/>
+          </w:tcPr>
+          <w:p>
+            <w:pPr>
+              <w:pStyle w:val="TableContents"/>
+              <w:rPr>
+                <w:sz w:val="22"/>
+                <w:szCs w:val="22"/>
+              </w:rPr>
+            </w:pPr>
+            <w:r>
+              <w:rPr>
+                <w:sz w:val="22"/>
+                <w:szCs w:val="22"/>
+              </w:rPr>
+              <w:t xml:space="preserve">{%tr </w:t>
+            </w:r>
+            <w:r>
+              <w:rPr>
+                <w:sz w:val="22"/>
+                <w:szCs w:val="22"/>
+              </w:rPr>
+              <w:t>for gal in child.gals.complete_elements() %}</w:t>
+            </w:r>
+          </w:p>
+        </w:tc>
+      </w:tr>
+      <w:tr>
+        <w:trPr>
+          <w:trHeight w:val="372"/>
+        </w:trPr>
+        <w:tc>
+          <w:tcPr>
+            <w:tcW w:w="2423" w:type="dxa"/>
+            <w:tcBorders>
+              <w:top w:val="single" w:sz="2" w:space="0" w:color="000001"/>
+              <w:left w:val="single" w:sz="2" w:space="0" w:color="000001"/>
+              <w:bottom w:val="single" w:sz="2" w:space="0" w:color="000001"/>
+              <w:right w:val="single" w:sz="2" w:space="0" w:color="000001"/>
+            </w:tcBorders>
+            <w:shd w:val="clear" w:color="auto" w:fill="FFFFFF"/>
+          </w:tcPr>
+          <w:p>
+            <w:pPr>
+              <w:pStyle w:val="TableContents"/>
+              <w:rPr>
+                <w:sz w:val="22"/>
+                <w:szCs w:val="22"/>
+              </w:rPr>
+            </w:pPr>
+          </w:p>
+        </w:tc>
+        <w:tc>
+          <w:tcPr>
+            <w:tcW w:w="7547" w:type="dxa"/>
+            <w:tcBorders>
+              <w:top w:val="single" w:sz="2" w:space="0" w:color="000001"/>
+              <w:left w:val="single" w:sz="2" w:space="0" w:color="000001"/>
+              <w:bottom w:val="single" w:sz="2" w:space="0" w:color="000001"/>
+              <w:right w:val="single" w:sz="2" w:space="0" w:color="000001"/>
+            </w:tcBorders>
+            <w:shd w:val="clear" w:color="auto" w:fill="FFFFFF"/>
+          </w:tcPr>
+          <w:p>
+            <w:pPr>
+              <w:pStyle w:val="TableContents"/>
+              <w:rPr>
+                <w:sz w:val="22"/>
+                <w:szCs w:val="22"/>
+              </w:rPr>
+            </w:pPr>
+            <w:r>
+              <w:rPr>
+                <w:sz w:val="22"/>
+                <w:szCs w:val="22"/>
+              </w:rPr>
+              <w:t>{{ gal }} ({{ gal.role }})</w:t>
+            </w:r>
+          </w:p>
+        </w:tc>
+      </w:tr>
+      <w:tr>
+        <w:trPr>
+          <w:trHeight w:val="372"/>
+        </w:trPr>
+        <w:tc>
+          <w:tcPr>
+            <w:tcW w:w="2423" w:type="dxa"/>
+            <w:tcBorders>
+              <w:top w:val="single" w:sz="2" w:space="0" w:color="000001"/>
+              <w:left w:val="single" w:sz="2" w:space="0" w:color="000001"/>
+              <w:bottom w:val="single" w:sz="2" w:space="0" w:color="000001"/>
+              <w:right w:val="single" w:sz="2" w:space="0" w:color="000001"/>
+            </w:tcBorders>
+            <w:shd w:val="clear" w:color="auto" w:fill="FFFFFF"/>
+          </w:tcPr>
+          <w:p>
+            <w:pPr>
+              <w:pStyle w:val="TableContents"/>
+              <w:rPr>
+                <w:sz w:val="22"/>
+                <w:szCs w:val="22"/>
+              </w:rPr>
+            </w:pPr>
+          </w:p>
+        </w:tc>
+        <w:tc>
+          <w:tcPr>
+            <w:tcW w:w="7547" w:type="dxa"/>
+            <w:tcBorders>
+              <w:top w:val="single" w:sz="2" w:space="0" w:color="000001"/>
+              <w:left w:val="single" w:sz="2" w:space="0" w:color="000001"/>
+              <w:bottom w:val="single" w:sz="2" w:space="0" w:color="000001"/>
+              <w:right w:val="single" w:sz="2" w:space="0" w:color="000001"/>
+            </w:tcBorders>
+            <w:shd w:val="clear" w:color="auto" w:fill="FFFFFF"/>
+          </w:tcPr>
+          <w:p>
+            <w:pPr>
+              <w:pStyle w:val="TableContents"/>
+              <w:rPr>
+                <w:sz w:val="22"/>
+                <w:szCs w:val="22"/>
+              </w:rPr>
+            </w:pPr>
+            <w:r>
+              <w:rPr>
+                <w:sz w:val="22"/>
+                <w:szCs w:val="22"/>
+              </w:rPr>
+              <w:t>{%tr endfor %}</w:t>
+            </w:r>
+          </w:p>
+        </w:tc>
+      </w:tr>
+      <w:tr>
+        <w:trPr>
+          <w:trHeight w:val="372"/>
+        </w:trPr>
+        <w:tc>
+          <w:tcPr>
+            <w:tcW w:w="9970" w:type="dxa"/>
+            <w:gridSpan w:val="2"/>
+            <w:tcBorders>
+              <w:top w:val="single" w:sz="2" w:space="0" w:color="000001"/>
+              <w:left w:val="single" w:sz="2" w:space="0" w:color="000001"/>
+              <w:bottom w:val="single" w:sz="2" w:space="0" w:color="000001"/>
+              <w:right w:val="single" w:sz="2" w:space="0" w:color="000001"/>
+            </w:tcBorders>
+            <w:shd w:val="clear" w:color="auto" w:fill="FFFFFF"/>
+          </w:tcPr>
+          <w:p>
+            <w:pPr>
+              <w:pStyle w:val="TableContents"/>
+              <w:rPr>
+                <w:sz w:val="22"/>
+                <w:szCs w:val="22"/>
+              </w:rPr>
+            </w:pPr>
+            <w:r>
+              <w:rPr>
+                <w:sz w:val="22"/>
+                <w:szCs w:val="22"/>
+              </w:rPr>
+              <w:t>{%tr for address in child.p</w:t>
+            </w:r>
+            <w:r>
+              <w:rPr>
+                <w:sz w:val="22"/>
+                <w:szCs w:val="22"/>
+              </w:rPr>
+              <w:t>revious</w:t>
+            </w:r>
+            <w:r>
+              <w:rPr>
+                <w:sz w:val="22"/>
+                <w:szCs w:val="22"/>
+              </w:rPr>
+              <w:t>_addresses %}</w:t>
+            </w:r>
+          </w:p>
+        </w:tc>
+      </w:tr>
+      <w:tr>
+        <w:trPr>
+          <w:trHeight w:val="372"/>
+        </w:trPr>
+        <w:tc>
+          <w:tcPr>
+            <w:tcW w:w="2423" w:type="dxa"/>
+            <w:tcBorders>
+              <w:top w:val="single" w:sz="2" w:space="0" w:color="000001"/>
+              <w:left w:val="single" w:sz="2" w:space="0" w:color="000001"/>
+              <w:bottom w:val="single" w:sz="2" w:space="0" w:color="000001"/>
+              <w:right w:val="single" w:sz="2" w:space="0" w:color="000001"/>
+            </w:tcBorders>
+            <w:shd w:val="clear" w:color="auto" w:fill="FFFFFF"/>
+          </w:tcPr>
+          <w:p>
+            <w:pPr>
+              <w:pStyle w:val="TableContents"/>
+              <w:rPr>
+                <w:sz w:val="22"/>
+                <w:szCs w:val="22"/>
+              </w:rPr>
+            </w:pPr>
             <w:r>
               <w:rPr>
                 <w:sz w:val="22"/>
@@ -808,14 +1014,6 @@
           <w:szCs w:val="22"/>
         </w:rPr>
       </w:pPr>
-      <w:r>
-        <w:rPr>
-          <w:b/>
-          <w:sz w:val="22"/>
-          <w:szCs w:val="22"/>
-        </w:rPr>
-        <w:t xml:space="preserve">SECTION 8. </w:t>
-      </w:r>
       <w:r>
         <w:rPr>
           <w:b/>
@@ -1139,16 +1337,11 @@
     </w:p>
     <w:p>
       <w:r>
+        <w:lastRenderedPageBreak/>
         <w:t xml:space="preserve">{%p if </w:t>
       </w:r>
       <w:r>
-        <w:t>attorneys_for_children</w:t>
-      </w:r>
-      <w:r>
-        <w:t>.number()</w:t>
-      </w:r>
-      <w:r>
-        <w:t xml:space="preserve"> &gt; 3</w:t>
+        <w:t>has_too_many_gals</w:t>
       </w:r>
       <w:r>
         <w:t xml:space="preserve"> %}</w:t>
@@ -1159,904 +1352,32 @@
       <w:pPr>
         <w:rPr>
           <w:b/>
+          <w:bCs/>
+          <w:sz w:val="20"/>
+          <w:szCs w:val="20"/>
         </w:rPr>
       </w:pPr>
       <w:r>
         <w:rPr>
           <w:b/>
-        </w:rPr>
-        <w:t>SECTION 13</w:t>
-      </w:r>
-      <w:r>
-        <w:t xml:space="preserve">. </w:t>
+          <w:sz w:val="20"/>
+          <w:szCs w:val="20"/>
+        </w:rPr>
+        <w:t xml:space="preserve">Additional </w:t>
       </w:r>
       <w:r>
         <w:rPr>
           <w:b/>
-        </w:rPr>
-        <w:t>Additional attorneys for children</w:t>
-      </w:r>
-    </w:p>
-    <w:p>
-      <w:pPr>
-        <w:pStyle w:val="ListParagraph"/>
-        <w:numPr>
-          <w:ilvl w:val="0"/>
-          <w:numId w:val="3"/>
-        </w:numPr>
-      </w:pPr>
-      <w:r>
-        <w:t>{%p for atty in attorneys_for_children[3:] %}</w:t>
-      </w:r>
-    </w:p>
-    <w:p>
-      <w:pPr>
-        <w:pStyle w:val="ListParagraph"/>
-        <w:numPr>
-          <w:ilvl w:val="0"/>
-          <w:numId w:val="3"/>
-        </w:numPr>
-      </w:pPr>
-      <w:r>
-        <w:t>{{ atty }} ({{atty.represented_children}})</w:t>
-      </w:r>
-    </w:p>
-    <w:p>
-      <w:pPr>
-        <w:pStyle w:val="ListParagraph"/>
-        <w:numPr>
-          <w:ilvl w:val="0"/>
-          <w:numId w:val="3"/>
-        </w:numPr>
-      </w:pPr>
-      <w:r>
-        <w:t>{</w:t>
-      </w:r>
-      <w:r>
-        <w:t>%p endfor %}</w:t>
-      </w:r>
-    </w:p>
-    <w:p/>
-    <w:p>
-      <w:r>
-        <w:t>{%p endif %}</w:t>
-      </w:r>
-    </w:p>
-    <w:p>
-      <w:r>
-        <w:t xml:space="preserve">{%p if </w:t>
-      </w:r>
-      <w:r>
-        <w:t>gals_investigators</w:t>
-      </w:r>
-      <w:r>
-        <w:t>.number()</w:t>
-      </w:r>
-      <w:r>
-        <w:t xml:space="preserve"> &gt; 3</w:t>
-      </w:r>
-      <w:r>
-        <w:t xml:space="preserve"> </w:t>
-      </w:r>
-      <w:r>
-        <w:t>%}</w:t>
-      </w:r>
-    </w:p>
-    <w:p/>
-    <w:p>
-      <w:pPr>
-        <w:rPr>
-          <w:b/>
-        </w:rPr>
-      </w:pPr>
-      <w:r>
-        <w:rPr>
-          <w:b/>
-        </w:rPr>
-        <w:t>SECTION 13</w:t>
-      </w:r>
-      <w:r>
-        <w:t xml:space="preserve">. </w:t>
-      </w:r>
-      <w:r>
-        <w:rPr>
-          <w:b/>
-        </w:rPr>
-        <w:t>Additional Guardians ad Litem and</w:t>
-      </w:r>
-      <w:r>
-        <w:rPr>
-          <w:b/>
-        </w:rPr>
-        <w:t>/or</w:t>
-      </w:r>
-      <w:r>
-        <w:rPr>
-          <w:b/>
-        </w:rPr>
-        <w:t xml:space="preserve"> Investigators</w:t>
-      </w:r>
-    </w:p>
-    <w:p>
-      <w:pPr>
-        <w:pStyle w:val="ListParagraph"/>
-        <w:numPr>
-          <w:ilvl w:val="0"/>
-          <w:numId w:val="6"/>
-        </w:numPr>
-      </w:pPr>
-      <w:r>
-        <w:t>{%p for gal in gals_investigators[3:] %}</w:t>
-      </w:r>
-    </w:p>
-    <w:p>
-      <w:pPr>
-        <w:pStyle w:val="ListParagraph"/>
-        <w:numPr>
-          <w:ilvl w:val="0"/>
-          <w:numId w:val="6"/>
-        </w:numPr>
-      </w:pPr>
-      <w:r>
-        <w:t xml:space="preserve">{{ </w:t>
-      </w:r>
-      <w:r>
-        <w:t>gal</w:t>
-      </w:r>
-      <w:r>
-        <w:t>.</w:t>
-      </w:r>
-      <w:r>
-        <w:t xml:space="preserve">status() </w:t>
-      </w:r>
-      <w:r>
-        <w:t>}}</w:t>
-      </w:r>
-    </w:p>
-    <w:p>
-      <w:pPr>
-        <w:pStyle w:val="ListParagraph"/>
-        <w:numPr>
-          <w:ilvl w:val="0"/>
-          <w:numId w:val="6"/>
-        </w:numPr>
-      </w:pPr>
-      <w:r>
-        <w:t>{%p endfor %}</w:t>
-      </w:r>
-    </w:p>
-    <w:p>
-      <w:r>
-        <w:t>{%p endif %}</w:t>
-      </w:r>
-    </w:p>
-    <w:p>
-      <w:r>
-        <w:t xml:space="preserve">{%p if </w:t>
-      </w:r>
-      <w:r>
-        <w:t>attorneys_for_parents</w:t>
-      </w:r>
-      <w:r>
-        <w:t>.number()</w:t>
-      </w:r>
-      <w:bookmarkStart w:id="0" w:name="_GoBack"/>
-      <w:bookmarkEnd w:id="0"/>
-      <w:r>
-        <w:t xml:space="preserve"> </w:t>
-      </w:r>
-      <w:r>
-        <w:t xml:space="preserve">&gt; 3 </w:t>
-      </w:r>
-      <w:r>
-        <w:t>%}</w:t>
-      </w:r>
-    </w:p>
-    <w:p/>
-    <w:p>
-      <w:pPr>
-        <w:rPr>
-          <w:b/>
-        </w:rPr>
-      </w:pPr>
-      <w:r>
-        <w:rPr>
-          <w:b/>
-        </w:rPr>
-        <w:t>SECTION 13</w:t>
-      </w:r>
-      <w:r>
-        <w:t xml:space="preserve">. </w:t>
-      </w:r>
-      <w:r>
-        <w:rPr>
-          <w:b/>
-        </w:rPr>
-        <w:t>Additional attorneys for parents</w:t>
-      </w:r>
-    </w:p>
-    <w:p>
-      <w:pPr>
-        <w:pStyle w:val="ListParagraph"/>
-        <w:numPr>
-          <w:ilvl w:val="0"/>
-          <w:numId w:val="5"/>
-        </w:numPr>
-      </w:pPr>
-      <w:r>
-        <w:t>{%p for atty in attorneys_for_parents[3:] %}</w:t>
-      </w:r>
-    </w:p>
-    <w:p>
-      <w:pPr>
-        <w:pStyle w:val="ListParagraph"/>
-        <w:numPr>
-          <w:ilvl w:val="0"/>
-          <w:numId w:val="5"/>
-        </w:numPr>
-      </w:pPr>
-      <w:r>
-        <w:t>{{ atty }} (</w:t>
-      </w:r>
-      <w:r>
-        <w:t xml:space="preserve">{{ </w:t>
-      </w:r>
-      <w:r>
-        <w:t>atty.represented_party</w:t>
-      </w:r>
-      <w:r>
-        <w:t xml:space="preserve"> }}</w:t>
-      </w:r>
-      <w:r>
-        <w:t>)</w:t>
-      </w:r>
-    </w:p>
-    <w:p>
-      <w:pPr>
-        <w:pStyle w:val="ListParagraph"/>
-        <w:numPr>
-          <w:ilvl w:val="0"/>
-          <w:numId w:val="5"/>
-        </w:numPr>
-      </w:pPr>
-      <w:r>
-        <w:t>{%p endfor %}</w:t>
-      </w:r>
-    </w:p>
-    <w:p>
-      <w:r>
-        <w:t>{%p endif %}</w:t>
-      </w:r>
-    </w:p>
-    <w:p>
-      <w:pPr>
-        <w:rPr>
-          <w:sz w:val="22"/>
-          <w:szCs w:val="22"/>
-        </w:rPr>
-      </w:pPr>
-      <w:r>
-        <w:rPr>
-          <w:rFonts w:hint="eastAsia"/>
-          <w:sz w:val="22"/>
-          <w:szCs w:val="22"/>
-        </w:rPr>
-        <w:t>{%</w:t>
-      </w:r>
-      <w:r>
-        <w:rPr>
-          <w:sz w:val="22"/>
-          <w:szCs w:val="22"/>
-        </w:rPr>
-        <w:t>p</w:t>
-      </w:r>
-      <w:r>
-        <w:rPr>
-          <w:rFonts w:hint="eastAsia"/>
-          <w:sz w:val="22"/>
-          <w:szCs w:val="22"/>
-        </w:rPr>
-        <w:t xml:space="preserve"> if need_past_address_appendix %}</w:t>
-      </w:r>
-    </w:p>
-    <w:p>
-      <w:pPr>
-        <w:rPr>
-          <w:sz w:val="22"/>
-          <w:szCs w:val="22"/>
-        </w:rPr>
-      </w:pPr>
-      <w:r>
-        <w:rPr>
-          <w:rFonts w:hint="eastAsia"/>
-          <w:sz w:val="22"/>
-          <w:szCs w:val="22"/>
-        </w:rPr>
-        <w:br w:type="page"/>
-      </w:r>
-    </w:p>
-    <w:p>
-      <w:pPr>
-        <w:tabs>
-          <w:tab w:val="left" w:pos="-90"/>
-          <w:tab w:val="left" w:pos="0"/>
-          <w:tab w:val="left" w:pos="5325"/>
-          <w:tab w:val="left" w:pos="5670"/>
-          <w:tab w:val="left" w:pos="6390"/>
-          <w:tab w:val="left" w:pos="7110"/>
-          <w:tab w:val="left" w:pos="7830"/>
-          <w:tab w:val="left" w:pos="8550"/>
-          <w:tab w:val="left" w:pos="9270"/>
-        </w:tabs>
-        <w:jc w:val="center"/>
-        <w:rPr>
-          <w:rFonts w:ascii="Times New Roman" w:eastAsia="Times New Roman" w:hAnsi="Times New Roman" w:cs="Times New Roman"/>
-          <w:b/>
-          <w:smallCaps/>
-          <w:color w:val="000000"/>
-          <w:kern w:val="0"/>
-          <w:sz w:val="36"/>
-          <w:lang w:eastAsia="en-US" w:bidi="ar-SA"/>
-        </w:rPr>
-      </w:pPr>
-      <w:r>
-        <w:rPr>
-          <w:rFonts w:ascii="Times New Roman" w:eastAsia="Times New Roman" w:hAnsi="Times New Roman" w:cs="Times New Roman"/>
-          <w:b/>
-          <w:smallCaps/>
-          <w:color w:val="000000"/>
-          <w:kern w:val="0"/>
-          <w:sz w:val="36"/>
-          <w:lang w:eastAsia="en-US" w:bidi="ar-SA"/>
-        </w:rPr>
-        <w:t xml:space="preserve">CONFIDENTIAL </w:t>
-      </w:r>
-      <w:r>
-        <w:rPr>
-          <w:rFonts w:ascii="Times New Roman" w:eastAsia="Times New Roman" w:hAnsi="Times New Roman" w:cs="Times New Roman"/>
-          <w:b/>
-          <w:smallCaps/>
-          <w:color w:val="000000"/>
-          <w:kern w:val="0"/>
-          <w:sz w:val="36"/>
-          <w:lang w:eastAsia="en-US" w:bidi="ar-SA"/>
-        </w:rPr>
-        <w:t>ADDENDUM</w:t>
-      </w:r>
-    </w:p>
-    <w:p>
-      <w:pPr>
-        <w:tabs>
-          <w:tab w:val="left" w:pos="-90"/>
-          <w:tab w:val="left" w:pos="0"/>
-          <w:tab w:val="left" w:pos="5325"/>
-          <w:tab w:val="left" w:pos="5670"/>
-          <w:tab w:val="left" w:pos="6390"/>
-          <w:tab w:val="left" w:pos="7110"/>
-          <w:tab w:val="left" w:pos="7830"/>
-          <w:tab w:val="left" w:pos="8550"/>
-          <w:tab w:val="left" w:pos="9270"/>
-        </w:tabs>
-        <w:jc w:val="center"/>
-        <w:rPr>
-          <w:rFonts w:ascii="Times New Roman" w:eastAsia="Times New Roman" w:hAnsi="Times New Roman" w:cs="Times New Roman"/>
-          <w:b/>
-          <w:smallCaps/>
-          <w:color w:val="000000"/>
-          <w:kern w:val="0"/>
-          <w:lang w:eastAsia="en-US" w:bidi="ar-SA"/>
-        </w:rPr>
-      </w:pPr>
-      <w:r>
-        <w:rPr>
-          <w:rFonts w:ascii="Times New Roman" w:eastAsia="Times New Roman" w:hAnsi="Times New Roman" w:cs="Times New Roman"/>
-          <w:b/>
-          <w:smallCaps/>
-          <w:color w:val="000000"/>
-          <w:kern w:val="0"/>
-          <w:lang w:eastAsia="en-US" w:bidi="ar-SA"/>
-        </w:rPr>
-        <w:t>COMMONWEALTH OF MASSACHUSETTS</w:t>
-      </w:r>
-      <w:r>
-        <w:rPr>
-          <w:rFonts w:ascii="Times New Roman" w:eastAsia="Times New Roman" w:hAnsi="Times New Roman" w:cs="Times New Roman"/>
-          <w:b/>
-          <w:smallCaps/>
-          <w:color w:val="000000"/>
-          <w:kern w:val="0"/>
-          <w:lang w:eastAsia="en-US" w:bidi="ar-SA"/>
-        </w:rPr>
-        <w:br/>
-        <w:t>TRIAL COURT</w:t>
-      </w:r>
-    </w:p>
-    <w:p>
-      <w:pPr>
-        <w:suppressAutoHyphens/>
-        <w:spacing w:line="240" w:lineRule="atLeast"/>
-        <w:contextualSpacing/>
-        <w:rPr>
-          <w:rFonts w:ascii="Times New Roman" w:eastAsia="Times New Roman" w:hAnsi="Times New Roman" w:cs="Times New Roman"/>
-          <w:kern w:val="0"/>
-          <w:lang w:eastAsia="en-US" w:bidi="ar-SA"/>
-        </w:rPr>
-      </w:pPr>
-    </w:p>
-    <w:p>
-      <w:pPr>
-        <w:tabs>
-          <w:tab w:val="left" w:pos="5040"/>
-        </w:tabs>
-        <w:suppressAutoHyphens/>
-        <w:spacing w:line="240" w:lineRule="atLeast"/>
-        <w:ind w:left="5040" w:hanging="5040"/>
-        <w:contextualSpacing/>
-        <w:rPr>
-          <w:rFonts w:ascii="Times New Roman" w:eastAsia="Times New Roman" w:hAnsi="Times New Roman" w:cs="Times New Roman"/>
-          <w:kern w:val="0"/>
-          <w:lang w:eastAsia="en-US" w:bidi="ar-SA"/>
-        </w:rPr>
-      </w:pPr>
-      <w:r>
-        <w:rPr>
-          <w:rFonts w:ascii="Times New Roman" w:eastAsia="Times New Roman" w:hAnsi="Times New Roman" w:cs="Times New Roman"/>
-          <w:kern w:val="0"/>
-          <w:lang w:eastAsia="en-US" w:bidi="ar-SA"/>
-        </w:rPr>
-        <w:t xml:space="preserve">{{ </w:t>
-      </w:r>
-      <w:r>
-        <w:rPr>
-          <w:rFonts w:ascii="Times New Roman" w:eastAsia="Times New Roman" w:hAnsi="Times New Roman" w:cs="Times New Roman"/>
-          <w:kern w:val="0"/>
-          <w:lang w:eastAsia="en-US" w:bidi="ar-SA"/>
-        </w:rPr>
-        <w:t>trial_court</w:t>
-      </w:r>
-      <w:r>
-        <w:rPr>
-          <w:rFonts w:ascii="Times New Roman" w:eastAsia="Times New Roman" w:hAnsi="Times New Roman" w:cs="Times New Roman"/>
-          <w:kern w:val="0"/>
-          <w:lang w:eastAsia="en-US" w:bidi="ar-SA"/>
-        </w:rPr>
-        <w:t>.address.county }}, ss</w:t>
-      </w:r>
-      <w:r>
-        <w:rPr>
-          <w:rFonts w:ascii="Times New Roman" w:eastAsia="Times New Roman" w:hAnsi="Times New Roman" w:cs="Times New Roman"/>
-          <w:kern w:val="0"/>
-          <w:lang w:eastAsia="en-US" w:bidi="ar-SA"/>
-        </w:rPr>
-        <w:tab/>
-        <w:t xml:space="preserve">{{ </w:t>
-      </w:r>
-      <w:r>
-        <w:rPr>
-          <w:rFonts w:ascii="Times New Roman" w:eastAsia="Times New Roman" w:hAnsi="Times New Roman" w:cs="Times New Roman"/>
-          <w:kern w:val="0"/>
-          <w:lang w:eastAsia="en-US" w:bidi="ar-SA"/>
-        </w:rPr>
-        <w:t xml:space="preserve">trial_court </w:t>
-      </w:r>
-      <w:r>
-        <w:rPr>
-          <w:rFonts w:ascii="Times New Roman" w:eastAsia="Times New Roman" w:hAnsi="Times New Roman" w:cs="Times New Roman"/>
-          <w:kern w:val="0"/>
-          <w:lang w:eastAsia="en-US" w:bidi="ar-SA"/>
-        </w:rPr>
-        <w:t>}}</w:t>
-      </w:r>
-    </w:p>
-    <w:p>
-      <w:pPr>
-        <w:suppressAutoHyphens/>
-        <w:spacing w:line="240" w:lineRule="atLeast"/>
-        <w:ind w:left="5040"/>
-        <w:contextualSpacing/>
-        <w:rPr>
-          <w:rFonts w:ascii="Times New Roman" w:eastAsia="Times New Roman" w:hAnsi="Times New Roman" w:cs="Times New Roman"/>
-          <w:kern w:val="0"/>
-          <w:lang w:eastAsia="en-US" w:bidi="ar-SA"/>
-        </w:rPr>
-      </w:pPr>
-    </w:p>
-    <w:p>
-      <w:pPr>
-        <w:suppressAutoHyphens/>
-        <w:spacing w:line="240" w:lineRule="atLeast"/>
-        <w:ind w:left="5040"/>
-        <w:contextualSpacing/>
-        <w:rPr>
-          <w:rFonts w:ascii="Times New Roman" w:eastAsia="Times New Roman" w:hAnsi="Times New Roman" w:cs="Times New Roman"/>
-          <w:kern w:val="0"/>
-          <w:lang w:eastAsia="en-US" w:bidi="ar-SA"/>
-        </w:rPr>
-      </w:pPr>
-      <w:r>
-        <w:rPr>
-          <w:rFonts w:ascii="Times New Roman" w:eastAsia="Times New Roman" w:hAnsi="Times New Roman" w:cs="Times New Roman"/>
-          <w:kern w:val="0"/>
-          <w:lang w:eastAsia="en-US" w:bidi="ar-SA"/>
-        </w:rPr>
-        <w:t xml:space="preserve">DOCKET NO: </w:t>
-      </w:r>
-    </w:p>
-    <w:p>
-      <w:pPr>
-        <w:suppressAutoHyphens/>
-        <w:spacing w:line="240" w:lineRule="atLeast"/>
-        <w:contextualSpacing/>
-        <w:rPr>
-          <w:rFonts w:ascii="Times New Roman" w:eastAsia="Times New Roman" w:hAnsi="Times New Roman" w:cs="Times New Roman"/>
-          <w:kern w:val="0"/>
-          <w:lang w:eastAsia="en-US" w:bidi="ar-SA"/>
-        </w:rPr>
-      </w:pPr>
-    </w:p>
-    <w:p>
-      <w:pPr>
-        <w:suppressAutoHyphens/>
-        <w:spacing w:line="240" w:lineRule="atLeast"/>
-        <w:contextualSpacing/>
-        <w:rPr>
-          <w:rFonts w:ascii="Times New Roman" w:eastAsia="Times New Roman" w:hAnsi="Times New Roman" w:cs="Times New Roman"/>
-          <w:kern w:val="0"/>
-          <w:lang w:eastAsia="en-US" w:bidi="ar-SA"/>
-        </w:rPr>
-      </w:pPr>
-      <w:r>
-        <w:rPr>
-          <w:rFonts w:ascii="Times New Roman" w:eastAsia="Times New Roman" w:hAnsi="Times New Roman" w:cs="Times New Roman"/>
-          <w:kern w:val="0"/>
-          <w:lang w:eastAsia="en-US" w:bidi="ar-SA"/>
-        </w:rPr>
-        <w:t xml:space="preserve">{{ </w:t>
-      </w:r>
-      <w:r>
-        <w:rPr>
-          <w:rFonts w:ascii="Times New Roman" w:eastAsia="Times New Roman" w:hAnsi="Times New Roman" w:cs="Times New Roman"/>
-          <w:kern w:val="0"/>
-          <w:lang w:eastAsia="en-US" w:bidi="ar-SA"/>
-        </w:rPr>
-        <w:t>users</w:t>
-      </w:r>
-      <w:r>
-        <w:rPr>
-          <w:rFonts w:ascii="Times New Roman" w:eastAsia="Times New Roman" w:hAnsi="Times New Roman" w:cs="Times New Roman"/>
-          <w:kern w:val="0"/>
-          <w:lang w:eastAsia="en-US" w:bidi="ar-SA"/>
-        </w:rPr>
-        <w:t xml:space="preserve"> }},</w:t>
-      </w:r>
-    </w:p>
-    <w:p>
-      <w:pPr>
-        <w:suppressAutoHyphens/>
-        <w:spacing w:line="240" w:lineRule="atLeast"/>
-        <w:contextualSpacing/>
-        <w:rPr>
-          <w:rFonts w:ascii="Times New Roman" w:eastAsia="Times New Roman" w:hAnsi="Times New Roman" w:cs="Times New Roman"/>
-          <w:b/>
-          <w:kern w:val="0"/>
-          <w:lang w:eastAsia="en-US" w:bidi="ar-SA"/>
-        </w:rPr>
-      </w:pPr>
-      <w:r>
-        <w:rPr>
-          <w:rFonts w:ascii="Times New Roman" w:eastAsia="Times New Roman" w:hAnsi="Times New Roman" w:cs="Times New Roman"/>
-          <w:b/>
-          <w:kern w:val="0"/>
-          <w:lang w:eastAsia="en-US" w:bidi="ar-SA"/>
-        </w:rPr>
-        <w:t>Plaintiff</w:t>
-      </w:r>
-    </w:p>
-    <w:p>
-      <w:pPr>
-        <w:suppressAutoHyphens/>
-        <w:spacing w:line="240" w:lineRule="atLeast"/>
-        <w:contextualSpacing/>
-        <w:rPr>
-          <w:rFonts w:ascii="Times New Roman" w:eastAsia="Times New Roman" w:hAnsi="Times New Roman" w:cs="Times New Roman"/>
-          <w:kern w:val="0"/>
-          <w:lang w:eastAsia="en-US" w:bidi="ar-SA"/>
-        </w:rPr>
-      </w:pPr>
-    </w:p>
-    <w:p>
-      <w:pPr>
-        <w:tabs>
-          <w:tab w:val="left" w:pos="5040"/>
-        </w:tabs>
-        <w:suppressAutoHyphens/>
-        <w:spacing w:line="240" w:lineRule="atLeast"/>
-        <w:ind w:left="5040" w:hanging="5040"/>
-        <w:contextualSpacing/>
-        <w:rPr>
-          <w:rFonts w:ascii="Times New Roman" w:eastAsia="Times New Roman" w:hAnsi="Times New Roman" w:cs="Times New Roman"/>
-          <w:kern w:val="0"/>
-          <w:lang w:eastAsia="en-US" w:bidi="ar-SA"/>
-        </w:rPr>
-      </w:pPr>
-      <w:r>
-        <w:rPr>
-          <w:rFonts w:ascii="Times New Roman" w:eastAsia="Times New Roman" w:hAnsi="Times New Roman" w:cs="Times New Roman"/>
-          <w:kern w:val="0"/>
-          <w:lang w:eastAsia="en-US" w:bidi="ar-SA"/>
-        </w:rPr>
-        <w:t>vs.</w:t>
-      </w:r>
-      <w:r>
-        <w:rPr>
-          <w:rFonts w:ascii="Times New Roman" w:eastAsia="Times New Roman" w:hAnsi="Times New Roman" w:cs="Times New Roman"/>
-          <w:kern w:val="0"/>
-          <w:lang w:eastAsia="en-US" w:bidi="ar-SA"/>
-        </w:rPr>
-        <w:tab/>
-      </w:r>
-      <w:r>
-        <w:rPr>
-          <w:rFonts w:ascii="Times New Roman" w:eastAsia="Times New Roman" w:hAnsi="Times New Roman" w:cs="Times New Roman"/>
-          <w:b/>
-          <w:caps/>
-          <w:kern w:val="0"/>
+          <w:bCs/>
+          <w:sz w:val="20"/>
           <w:szCs w:val="20"/>
-          <w:lang w:eastAsia="en-US" w:bidi="ar-SA"/>
-        </w:rPr>
-        <w:t>addendum – aFfidavit DISCLOSING caRE OR cUSTODY pROCEEDING</w:t>
-      </w:r>
-    </w:p>
-    <w:p>
-      <w:pPr>
-        <w:tabs>
-          <w:tab w:val="left" w:pos="5040"/>
-        </w:tabs>
-        <w:suppressAutoHyphens/>
-        <w:spacing w:line="240" w:lineRule="atLeast"/>
-        <w:ind w:left="5040" w:hanging="5040"/>
-        <w:contextualSpacing/>
-        <w:rPr>
-          <w:rFonts w:ascii="Times New Roman" w:eastAsia="Times New Roman" w:hAnsi="Times New Roman" w:cs="Times New Roman"/>
-          <w:kern w:val="0"/>
-          <w:lang w:eastAsia="en-US" w:bidi="ar-SA"/>
-        </w:rPr>
-      </w:pPr>
-      <w:r>
-        <w:rPr>
-          <w:rFonts w:ascii="Times New Roman" w:eastAsia="Times New Roman" w:hAnsi="Times New Roman" w:cs="Times New Roman"/>
-          <w:kern w:val="0"/>
-          <w:lang w:eastAsia="en-US" w:bidi="ar-SA"/>
-        </w:rPr>
-        <w:t xml:space="preserve">{{ </w:t>
-      </w:r>
-      <w:r>
-        <w:rPr>
-          <w:rFonts w:ascii="Times New Roman" w:eastAsia="Times New Roman" w:hAnsi="Times New Roman" w:cs="Times New Roman"/>
-          <w:kern w:val="0"/>
-          <w:lang w:eastAsia="en-US" w:bidi="ar-SA"/>
-        </w:rPr>
-        <w:t xml:space="preserve">other_parties </w:t>
-      </w:r>
-      <w:r>
-        <w:rPr>
-          <w:rFonts w:ascii="Times New Roman" w:eastAsia="Times New Roman" w:hAnsi="Times New Roman" w:cs="Times New Roman"/>
-          <w:kern w:val="0"/>
-          <w:lang w:eastAsia="en-US" w:bidi="ar-SA"/>
-        </w:rPr>
-        <w:t>}}</w:t>
-      </w:r>
-    </w:p>
-    <w:p>
-      <w:pPr>
-        <w:tabs>
-          <w:tab w:val="left" w:pos="5040"/>
-        </w:tabs>
-        <w:suppressAutoHyphens/>
-        <w:spacing w:line="240" w:lineRule="atLeast"/>
-        <w:ind w:left="5040" w:hanging="5040"/>
-        <w:contextualSpacing/>
-        <w:rPr>
-          <w:rFonts w:ascii="Times New Roman" w:eastAsia="Times New Roman" w:hAnsi="Times New Roman" w:cs="Times New Roman"/>
-          <w:b/>
-          <w:kern w:val="0"/>
-          <w:lang w:eastAsia="en-US" w:bidi="ar-SA"/>
-        </w:rPr>
-      </w:pPr>
-      <w:r>
-        <w:rPr>
-          <w:rFonts w:ascii="Times New Roman" w:eastAsia="Times New Roman" w:hAnsi="Times New Roman" w:cs="Times New Roman"/>
-          <w:b/>
-          <w:kern w:val="0"/>
-          <w:lang w:eastAsia="en-US" w:bidi="ar-SA"/>
-        </w:rPr>
-        <w:t>Defendant</w:t>
-      </w:r>
-    </w:p>
-    <w:p>
-      <w:pPr>
-        <w:rPr>
-          <w:sz w:val="22"/>
-          <w:szCs w:val="22"/>
-        </w:rPr>
-      </w:pPr>
-    </w:p>
-    <w:p>
-      <w:pPr>
-        <w:ind w:firstLine="420"/>
-        <w:rPr>
-          <w:sz w:val="22"/>
-          <w:szCs w:val="22"/>
-        </w:rPr>
-      </w:pPr>
-      <w:r>
-        <w:rPr>
-          <w:rFonts w:hint="eastAsia"/>
-          <w:sz w:val="22"/>
-          <w:szCs w:val="22"/>
-        </w:rPr>
-        <w:t>{%</w:t>
-      </w:r>
-      <w:r>
-        <w:rPr>
-          <w:sz w:val="22"/>
-          <w:szCs w:val="22"/>
-        </w:rPr>
-        <w:t>p</w:t>
-      </w:r>
-      <w:r>
-        <w:rPr>
-          <w:rFonts w:hint="eastAsia"/>
-          <w:sz w:val="22"/>
-          <w:szCs w:val="22"/>
-        </w:rPr>
-        <w:t xml:space="preserve"> for child in </w:t>
-      </w:r>
-      <w:r>
-        <w:rPr>
-          <w:sz w:val="22"/>
-          <w:szCs w:val="22"/>
-        </w:rPr>
-        <w:t>children_of_both</w:t>
-      </w:r>
-      <w:r>
-        <w:rPr>
-          <w:rFonts w:hint="eastAsia"/>
-          <w:sz w:val="22"/>
-          <w:szCs w:val="22"/>
-        </w:rPr>
-        <w:t xml:space="preserve"> </w:t>
-      </w:r>
-      <w:r>
-        <w:rPr>
-          <w:rFonts w:hint="eastAsia"/>
-          <w:sz w:val="22"/>
-          <w:szCs w:val="22"/>
-        </w:rPr>
-        <w:t>%}</w:t>
-      </w:r>
-    </w:p>
-    <w:p>
-      <w:pPr>
-        <w:rPr>
-          <w:sz w:val="22"/>
-          <w:szCs w:val="22"/>
-        </w:rPr>
-      </w:pPr>
-    </w:p>
-    <w:p>
-      <w:pPr>
-        <w:ind w:left="420" w:firstLine="420"/>
-        <w:rPr>
-          <w:sz w:val="22"/>
-          <w:szCs w:val="22"/>
-        </w:rPr>
-      </w:pPr>
-      <w:r>
-        <w:rPr>
-          <w:rFonts w:hint="eastAsia"/>
-          <w:sz w:val="22"/>
-          <w:szCs w:val="22"/>
-        </w:rPr>
-        <w:t>{%</w:t>
-      </w:r>
-      <w:r>
-        <w:rPr>
-          <w:sz w:val="22"/>
-          <w:szCs w:val="22"/>
-        </w:rPr>
-        <w:t>p</w:t>
-      </w:r>
-      <w:r>
-        <w:rPr>
-          <w:rFonts w:hint="eastAsia"/>
-          <w:sz w:val="22"/>
-          <w:szCs w:val="22"/>
-        </w:rPr>
-        <w:t xml:space="preserve"> if </w:t>
-      </w:r>
-      <w:r>
-        <w:rPr>
-          <w:rFonts w:hint="eastAsia"/>
-          <w:sz w:val="22"/>
-          <w:szCs w:val="22"/>
-        </w:rPr>
-        <w:t>child.</w:t>
-      </w:r>
-      <w:r>
-        <w:rPr>
-          <w:rFonts w:hint="eastAsia"/>
-          <w:sz w:val="22"/>
-          <w:szCs w:val="22"/>
-        </w:rPr>
-        <w:t>too_many_previous_addresses</w:t>
-      </w:r>
-      <w:r>
-        <w:rPr>
-          <w:sz w:val="22"/>
-          <w:szCs w:val="22"/>
-        </w:rPr>
-        <w:t xml:space="preserve"> </w:t>
-      </w:r>
-      <w:r>
-        <w:rPr>
-          <w:rFonts w:hint="eastAsia"/>
-          <w:sz w:val="22"/>
-          <w:szCs w:val="22"/>
-        </w:rPr>
-        <w:t>%}</w:t>
-      </w:r>
-    </w:p>
-    <w:p>
-      <w:pPr>
-        <w:rPr>
-          <w:sz w:val="22"/>
-          <w:szCs w:val="22"/>
-        </w:rPr>
-      </w:pPr>
-    </w:p>
-    <w:p>
-      <w:pPr>
-        <w:rPr>
-          <w:b/>
-        </w:rPr>
-      </w:pPr>
-      <w:r>
-        <w:rPr>
-          <w:b/>
-          <w:sz w:val="22"/>
-          <w:szCs w:val="22"/>
-        </w:rPr>
-        <w:t xml:space="preserve">SECTION 10. </w:t>
-      </w:r>
-      <w:r>
-        <w:rPr>
-          <w:b/>
-          <w:sz w:val="22"/>
-          <w:szCs w:val="22"/>
-        </w:rPr>
-        <w:t>Additional Past Address Information for {{ child }}</w:t>
-      </w:r>
-      <w:r>
-        <w:rPr>
-          <w:b/>
-          <w:sz w:val="22"/>
-          <w:szCs w:val="22"/>
-        </w:rPr>
-        <w:t xml:space="preserve">  to be kept confidential</w:t>
-      </w:r>
-    </w:p>
-    <w:p>
-      <w:pPr>
-        <w:rPr>
-          <w:sz w:val="22"/>
-          <w:szCs w:val="22"/>
-        </w:rPr>
-      </w:pPr>
+        </w:rPr>
+        <w:t>Attorneys, GALs, Investigators, Probation Officers, and other judge-appointed helpers</w:t>
+      </w:r>
     </w:p>
     <w:tbl>
       <w:tblPr>
-        <w:tblW w:w="9970" w:type="dxa"/>
+        <w:tblW w:w="9894" w:type="dxa"/>
         <w:tblInd w:w="36" w:type="dxa"/>
         <w:tblCellMar>
           <w:top w:w="55" w:type="dxa"/>
@@ -2068,12 +1389,12 @@
       </w:tblPr>
       <w:tblGrid>
         <w:gridCol w:w="2423"/>
-        <w:gridCol w:w="7547"/>
+        <w:gridCol w:w="7471"/>
       </w:tblGrid>
       <w:tr>
         <w:tc>
           <w:tcPr>
-            <w:tcW w:w="9970" w:type="dxa"/>
+            <w:tcW w:w="9894" w:type="dxa"/>
             <w:gridSpan w:val="2"/>
             <w:tcBorders>
               <w:top w:val="single" w:sz="2" w:space="0" w:color="000001"/>
@@ -2092,7 +1413,38 @@
                 <w:sz w:val="22"/>
                 <w:szCs w:val="22"/>
               </w:rPr>
-              <w:t>{%tr for address in child.previous_addresses[2:] %}</w:t>
+              <w:t>{%tr for child in children_of_both %}</w:t>
+            </w:r>
+          </w:p>
+        </w:tc>
+      </w:tr>
+      <w:tr>
+        <w:tc>
+          <w:tcPr>
+            <w:tcW w:w="9894" w:type="dxa"/>
+            <w:gridSpan w:val="2"/>
+            <w:tcBorders>
+              <w:top w:val="single" w:sz="2" w:space="0" w:color="000001"/>
+              <w:left w:val="single" w:sz="2" w:space="0" w:color="000001"/>
+              <w:bottom w:val="single" w:sz="2" w:space="0" w:color="000001"/>
+              <w:right w:val="single" w:sz="2" w:space="0" w:color="000001"/>
+            </w:tcBorders>
+            <w:shd w:val="clear" w:color="auto" w:fill="FFFFFF"/>
+          </w:tcPr>
+          <w:p>
+            <w:pPr>
+              <w:pStyle w:val="TableContents"/>
+              <w:rPr>
+                <w:sz w:val="22"/>
+                <w:szCs w:val="22"/>
+              </w:rPr>
+            </w:pPr>
+            <w:r>
+              <w:rPr>
+                <w:sz w:val="22"/>
+                <w:szCs w:val="22"/>
+              </w:rPr>
+              <w:t>{%tr if child.gals.number() &gt; 3 %}</w:t>
             </w:r>
           </w:p>
         </w:tc>
@@ -2121,39 +1473,42 @@
                 <w:sz w:val="22"/>
                 <w:szCs w:val="22"/>
               </w:rPr>
-              <w:t>Past Address</w:t>
-            </w:r>
-          </w:p>
-        </w:tc>
-        <w:tc>
-          <w:tcPr>
-            <w:tcW w:w="7547" w:type="dxa"/>
-            <w:tcBorders>
-              <w:top w:val="single" w:sz="2" w:space="0" w:color="000001"/>
-              <w:left w:val="single" w:sz="2" w:space="0" w:color="000001"/>
-              <w:bottom w:val="single" w:sz="2" w:space="0" w:color="000001"/>
-              <w:right w:val="single" w:sz="2" w:space="0" w:color="000001"/>
-            </w:tcBorders>
-            <w:shd w:val="clear" w:color="auto" w:fill="FFFFFF"/>
-          </w:tcPr>
-          <w:p>
-            <w:pPr>
-              <w:pStyle w:val="TableContents"/>
-            </w:pPr>
-            <w:r>
-              <w:rPr>
-                <w:sz w:val="22"/>
-                <w:szCs w:val="22"/>
-              </w:rPr>
-              <w:t>{{ address.on_one_line() }}</w:t>
+              <w:t>Child Name</w:t>
+            </w:r>
+          </w:p>
+        </w:tc>
+        <w:tc>
+          <w:tcPr>
+            <w:tcW w:w="7471" w:type="dxa"/>
+            <w:tcBorders>
+              <w:top w:val="single" w:sz="2" w:space="0" w:color="000001"/>
+              <w:left w:val="single" w:sz="2" w:space="0" w:color="000001"/>
+              <w:bottom w:val="single" w:sz="2" w:space="0" w:color="000001"/>
+              <w:right w:val="single" w:sz="2" w:space="0" w:color="000001"/>
+            </w:tcBorders>
+            <w:shd w:val="clear" w:color="auto" w:fill="FFFFFF"/>
+          </w:tcPr>
+          <w:p>
+            <w:pPr>
+              <w:pStyle w:val="TableContents"/>
+            </w:pPr>
+            <w:r>
+              <w:rPr>
+                <w:sz w:val="22"/>
+                <w:szCs w:val="22"/>
+              </w:rPr>
+              <w:t>{{ child.name.full() }}</w:t>
             </w:r>
           </w:p>
         </w:tc>
       </w:tr>
       <w:tr>
-        <w:tc>
-          <w:tcPr>
-            <w:tcW w:w="9970" w:type="dxa"/>
+        <w:trPr>
+          <w:trHeight w:val="372"/>
+        </w:trPr>
+        <w:tc>
+          <w:tcPr>
+            <w:tcW w:w="9894" w:type="dxa"/>
             <w:gridSpan w:val="2"/>
             <w:tcBorders>
               <w:top w:val="single" w:sz="2" w:space="0" w:color="000001"/>
@@ -2166,6 +1521,186 @@
           <w:p>
             <w:pPr>
               <w:pStyle w:val="TableContents"/>
+              <w:rPr>
+                <w:sz w:val="22"/>
+                <w:szCs w:val="22"/>
+              </w:rPr>
+            </w:pPr>
+            <w:r>
+              <w:rPr>
+                <w:sz w:val="22"/>
+                <w:szCs w:val="22"/>
+              </w:rPr>
+              <w:t>Attorneys, GALs, Investigators, Probation Officers, and other judge-appointed helpers</w:t>
+            </w:r>
+          </w:p>
+        </w:tc>
+      </w:tr>
+      <w:tr>
+        <w:trPr>
+          <w:trHeight w:val="372"/>
+        </w:trPr>
+        <w:tc>
+          <w:tcPr>
+            <w:tcW w:w="2423" w:type="dxa"/>
+            <w:tcBorders>
+              <w:top w:val="single" w:sz="2" w:space="0" w:color="000001"/>
+              <w:left w:val="single" w:sz="2" w:space="0" w:color="000001"/>
+              <w:bottom w:val="single" w:sz="2" w:space="0" w:color="000001"/>
+              <w:right w:val="single" w:sz="2" w:space="0" w:color="000001"/>
+            </w:tcBorders>
+            <w:shd w:val="clear" w:color="auto" w:fill="FFFFFF"/>
+          </w:tcPr>
+          <w:p>
+            <w:pPr>
+              <w:pStyle w:val="TableContents"/>
+              <w:rPr>
+                <w:sz w:val="22"/>
+                <w:szCs w:val="22"/>
+              </w:rPr>
+            </w:pPr>
+          </w:p>
+        </w:tc>
+        <w:tc>
+          <w:tcPr>
+            <w:tcW w:w="7471" w:type="dxa"/>
+            <w:tcBorders>
+              <w:top w:val="single" w:sz="2" w:space="0" w:color="000001"/>
+              <w:left w:val="single" w:sz="2" w:space="0" w:color="000001"/>
+              <w:bottom w:val="single" w:sz="2" w:space="0" w:color="000001"/>
+              <w:right w:val="single" w:sz="2" w:space="0" w:color="000001"/>
+            </w:tcBorders>
+            <w:shd w:val="clear" w:color="auto" w:fill="FFFFFF"/>
+          </w:tcPr>
+          <w:p>
+            <w:pPr>
+              <w:pStyle w:val="TableContents"/>
+              <w:rPr>
+                <w:sz w:val="22"/>
+                <w:szCs w:val="22"/>
+              </w:rPr>
+            </w:pPr>
+            <w:r>
+              <w:rPr>
+                <w:sz w:val="22"/>
+                <w:szCs w:val="22"/>
+              </w:rPr>
+              <w:t>{%tr for gal in child.gals.complete_elements()</w:t>
+            </w:r>
+            <w:r>
+              <w:rPr>
+                <w:sz w:val="22"/>
+                <w:szCs w:val="22"/>
+              </w:rPr>
+              <w:t>[3:]</w:t>
+            </w:r>
+            <w:r>
+              <w:rPr>
+                <w:sz w:val="22"/>
+                <w:szCs w:val="22"/>
+              </w:rPr>
+              <w:t xml:space="preserve"> %}</w:t>
+            </w:r>
+          </w:p>
+        </w:tc>
+      </w:tr>
+      <w:tr>
+        <w:trPr>
+          <w:trHeight w:val="372"/>
+        </w:trPr>
+        <w:tc>
+          <w:tcPr>
+            <w:tcW w:w="2423" w:type="dxa"/>
+            <w:tcBorders>
+              <w:top w:val="single" w:sz="2" w:space="0" w:color="000001"/>
+              <w:left w:val="single" w:sz="2" w:space="0" w:color="000001"/>
+              <w:bottom w:val="single" w:sz="2" w:space="0" w:color="000001"/>
+              <w:right w:val="single" w:sz="2" w:space="0" w:color="000001"/>
+            </w:tcBorders>
+            <w:shd w:val="clear" w:color="auto" w:fill="FFFFFF"/>
+          </w:tcPr>
+          <w:p>
+            <w:pPr>
+              <w:pStyle w:val="TableContents"/>
+              <w:rPr>
+                <w:sz w:val="22"/>
+                <w:szCs w:val="22"/>
+              </w:rPr>
+            </w:pPr>
+          </w:p>
+        </w:tc>
+        <w:tc>
+          <w:tcPr>
+            <w:tcW w:w="7471" w:type="dxa"/>
+            <w:tcBorders>
+              <w:top w:val="single" w:sz="2" w:space="0" w:color="000001"/>
+              <w:left w:val="single" w:sz="2" w:space="0" w:color="000001"/>
+              <w:bottom w:val="single" w:sz="2" w:space="0" w:color="000001"/>
+              <w:right w:val="single" w:sz="2" w:space="0" w:color="000001"/>
+            </w:tcBorders>
+            <w:shd w:val="clear" w:color="auto" w:fill="FFFFFF"/>
+          </w:tcPr>
+          <w:p>
+            <w:pPr>
+              <w:pStyle w:val="TableContents"/>
+              <w:rPr>
+                <w:sz w:val="22"/>
+                <w:szCs w:val="22"/>
+              </w:rPr>
+            </w:pPr>
+            <w:r>
+              <w:rPr>
+                <w:sz w:val="22"/>
+                <w:szCs w:val="22"/>
+              </w:rPr>
+              <w:t>{{ gal }} ({{ gal.role }})</w:t>
+            </w:r>
+          </w:p>
+        </w:tc>
+      </w:tr>
+      <w:tr>
+        <w:trPr>
+          <w:trHeight w:val="372"/>
+        </w:trPr>
+        <w:tc>
+          <w:tcPr>
+            <w:tcW w:w="2423" w:type="dxa"/>
+            <w:tcBorders>
+              <w:top w:val="single" w:sz="2" w:space="0" w:color="000001"/>
+              <w:left w:val="single" w:sz="2" w:space="0" w:color="000001"/>
+              <w:bottom w:val="single" w:sz="2" w:space="0" w:color="000001"/>
+              <w:right w:val="single" w:sz="2" w:space="0" w:color="000001"/>
+            </w:tcBorders>
+            <w:shd w:val="clear" w:color="auto" w:fill="FFFFFF"/>
+          </w:tcPr>
+          <w:p>
+            <w:pPr>
+              <w:pStyle w:val="TableContents"/>
+              <w:rPr>
+                <w:sz w:val="22"/>
+                <w:szCs w:val="22"/>
+              </w:rPr>
+            </w:pPr>
+          </w:p>
+        </w:tc>
+        <w:tc>
+          <w:tcPr>
+            <w:tcW w:w="7471" w:type="dxa"/>
+            <w:tcBorders>
+              <w:top w:val="single" w:sz="2" w:space="0" w:color="000001"/>
+              <w:left w:val="single" w:sz="2" w:space="0" w:color="000001"/>
+              <w:bottom w:val="single" w:sz="2" w:space="0" w:color="000001"/>
+              <w:right w:val="single" w:sz="2" w:space="0" w:color="000001"/>
+            </w:tcBorders>
+            <w:shd w:val="clear" w:color="auto" w:fill="FFFFFF"/>
+          </w:tcPr>
+          <w:p>
+            <w:pPr>
+              <w:pStyle w:val="TableContents"/>
+              <w:rPr>
+                <w:sz w:val="22"/>
+                <w:szCs w:val="22"/>
+              </w:rPr>
             </w:pPr>
             <w:r>
               <w:rPr>
@@ -2174,139 +1709,123 @@
               </w:rPr>
               <w:t>{%tr endfor %}</w:t>
             </w:r>
+          </w:p>
+        </w:tc>
+      </w:tr>
+      <w:tr>
+        <w:trPr>
+          <w:trHeight w:val="372"/>
+        </w:trPr>
+        <w:tc>
+          <w:tcPr>
+            <w:tcW w:w="2423" w:type="dxa"/>
+            <w:tcBorders>
+              <w:top w:val="single" w:sz="2" w:space="0" w:color="000001"/>
+              <w:left w:val="single" w:sz="2" w:space="0" w:color="000001"/>
+              <w:bottom w:val="single" w:sz="2" w:space="0" w:color="000001"/>
+              <w:right w:val="single" w:sz="2" w:space="0" w:color="000001"/>
+            </w:tcBorders>
+            <w:shd w:val="clear" w:color="auto" w:fill="FFFFFF"/>
+          </w:tcPr>
+          <w:p>
+            <w:pPr>
+              <w:pStyle w:val="TableContents"/>
+              <w:rPr>
+                <w:sz w:val="22"/>
+                <w:szCs w:val="22"/>
+              </w:rPr>
+            </w:pPr>
+            <w:r>
+              <w:rPr>
+                <w:sz w:val="22"/>
+                <w:szCs w:val="22"/>
+              </w:rPr>
+              <w:t>{%tr endif %}</w:t>
+            </w:r>
+          </w:p>
+        </w:tc>
+        <w:tc>
+          <w:tcPr>
+            <w:tcW w:w="7471" w:type="dxa"/>
+            <w:tcBorders>
+              <w:top w:val="single" w:sz="2" w:space="0" w:color="000001"/>
+              <w:left w:val="single" w:sz="2" w:space="0" w:color="000001"/>
+              <w:bottom w:val="single" w:sz="2" w:space="0" w:color="000001"/>
+              <w:right w:val="single" w:sz="2" w:space="0" w:color="000001"/>
+            </w:tcBorders>
+            <w:shd w:val="clear" w:color="auto" w:fill="FFFFFF"/>
+          </w:tcPr>
+          <w:p>
+            <w:pPr>
+              <w:pStyle w:val="TableContents"/>
+              <w:rPr>
+                <w:sz w:val="22"/>
+                <w:szCs w:val="22"/>
+              </w:rPr>
+            </w:pPr>
+          </w:p>
+        </w:tc>
+      </w:tr>
+      <w:tr>
+        <w:trPr>
+          <w:trHeight w:val="372"/>
+        </w:trPr>
+        <w:tc>
+          <w:tcPr>
+            <w:tcW w:w="2423" w:type="dxa"/>
+            <w:tcBorders>
+              <w:top w:val="single" w:sz="2" w:space="0" w:color="000001"/>
+              <w:left w:val="single" w:sz="2" w:space="0" w:color="000001"/>
+              <w:bottom w:val="single" w:sz="2" w:space="0" w:color="000001"/>
+              <w:right w:val="single" w:sz="2" w:space="0" w:color="000001"/>
+            </w:tcBorders>
+            <w:shd w:val="clear" w:color="auto" w:fill="FFFFFF"/>
+          </w:tcPr>
+          <w:p>
+            <w:pPr>
+              <w:pStyle w:val="TableContents"/>
+              <w:rPr>
+                <w:sz w:val="22"/>
+                <w:szCs w:val="22"/>
+              </w:rPr>
+            </w:pPr>
+            <w:r>
+              <w:rPr>
+                <w:sz w:val="22"/>
+                <w:szCs w:val="22"/>
+              </w:rPr>
+              <w:t>{%tr endfor %}</w:t>
+            </w:r>
+          </w:p>
+        </w:tc>
+        <w:tc>
+          <w:tcPr>
+            <w:tcW w:w="7471" w:type="dxa"/>
+            <w:tcBorders>
+              <w:top w:val="single" w:sz="2" w:space="0" w:color="000001"/>
+              <w:left w:val="single" w:sz="2" w:space="0" w:color="000001"/>
+              <w:bottom w:val="single" w:sz="2" w:space="0" w:color="000001"/>
+              <w:right w:val="single" w:sz="2" w:space="0" w:color="000001"/>
+            </w:tcBorders>
+            <w:shd w:val="clear" w:color="auto" w:fill="FFFFFF"/>
+          </w:tcPr>
+          <w:p>
+            <w:pPr>
+              <w:pStyle w:val="TableContents"/>
+              <w:rPr>
+                <w:sz w:val="22"/>
+                <w:szCs w:val="22"/>
+              </w:rPr>
+            </w:pPr>
           </w:p>
         </w:tc>
       </w:tr>
     </w:tbl>
+    <w:p/>
     <w:p>
-      <w:pPr>
-        <w:ind w:left="420" w:firstLine="420"/>
-        <w:rPr>
-          <w:sz w:val="22"/>
-          <w:szCs w:val="22"/>
-        </w:rPr>
-      </w:pPr>
-    </w:p>
-    <w:p>
-      <w:pPr>
-        <w:ind w:left="420" w:firstLine="420"/>
-        <w:rPr>
-          <w:sz w:val="22"/>
-          <w:szCs w:val="22"/>
-        </w:rPr>
-      </w:pPr>
-      <w:r>
-        <w:rPr>
-          <w:rFonts w:hint="eastAsia"/>
-          <w:sz w:val="22"/>
-          <w:szCs w:val="22"/>
-        </w:rPr>
-        <w:t>{%</w:t>
-      </w:r>
-      <w:r>
-        <w:rPr>
-          <w:sz w:val="22"/>
-          <w:szCs w:val="22"/>
-        </w:rPr>
-        <w:t>p</w:t>
-      </w:r>
-      <w:r>
-        <w:rPr>
-          <w:rFonts w:hint="eastAsia"/>
-          <w:sz w:val="22"/>
-          <w:szCs w:val="22"/>
-        </w:rPr>
-        <w:t xml:space="preserve"> endif %}</w:t>
-      </w:r>
-    </w:p>
-    <w:p>
-      <w:pPr>
-        <w:ind w:firstLine="420"/>
-        <w:rPr>
-          <w:sz w:val="22"/>
-          <w:szCs w:val="22"/>
-        </w:rPr>
-      </w:pPr>
-    </w:p>
-    <w:p>
-      <w:pPr>
-        <w:ind w:firstLine="420"/>
-        <w:rPr>
-          <w:sz w:val="22"/>
-          <w:szCs w:val="22"/>
-        </w:rPr>
-      </w:pPr>
-      <w:r>
-        <w:rPr>
-          <w:rFonts w:hint="eastAsia"/>
-          <w:sz w:val="22"/>
-          <w:szCs w:val="22"/>
-        </w:rPr>
-        <w:t>{%</w:t>
-      </w:r>
-      <w:r>
-        <w:rPr>
-          <w:sz w:val="22"/>
-          <w:szCs w:val="22"/>
-        </w:rPr>
-        <w:t>p</w:t>
-      </w:r>
-      <w:r>
-        <w:rPr>
-          <w:rFonts w:hint="eastAsia"/>
-          <w:sz w:val="22"/>
-          <w:szCs w:val="22"/>
-        </w:rPr>
-        <w:t xml:space="preserve"> endfor %}</w:t>
-      </w:r>
-    </w:p>
-    <w:p>
-      <w:pPr>
-        <w:ind w:firstLine="420"/>
-        <w:rPr>
-          <w:sz w:val="22"/>
-          <w:szCs w:val="22"/>
-        </w:rPr>
-      </w:pPr>
-    </w:p>
-    <w:p>
-      <w:pPr>
-        <w:rPr>
-          <w:sz w:val="22"/>
-          <w:szCs w:val="22"/>
-        </w:rPr>
-      </w:pPr>
-      <w:r>
-        <w:rPr>
-          <w:rFonts w:hint="eastAsia"/>
-          <w:sz w:val="22"/>
-          <w:szCs w:val="22"/>
-        </w:rPr>
-        <w:t>{%</w:t>
-      </w:r>
-      <w:r>
-        <w:rPr>
-          <w:sz w:val="22"/>
-          <w:szCs w:val="22"/>
-        </w:rPr>
-        <w:t>p</w:t>
-      </w:r>
-      <w:r>
-        <w:rPr>
-          <w:rFonts w:hint="eastAsia"/>
-          <w:sz w:val="22"/>
-          <w:szCs w:val="22"/>
-        </w:rPr>
-        <w:t xml:space="preserve"> endif %}</w:t>
-      </w:r>
-    </w:p>
-    <w:p>
-      <w:pPr>
-        <w:rPr>
-          <w:sz w:val="22"/>
-          <w:szCs w:val="22"/>
-        </w:rPr>
-      </w:pPr>
+      <w:r>
+        <w:t>{%p endif %}</w:t>
+      </w:r>
     </w:p>
     <w:sectPr>
       <w:headerReference w:type="default" r:id="rId7"/>
@@ -2321,7 +1840,7 @@
 </file>
 
 <file path=word/endnotes.xml><?xml version="1.0" encoding="utf-8"?>
-<w:endnotes xmlns:wpc="http://schemas.microsoft.com/office/word/2010/wordprocessingCanvas" xmlns:cx="http://schemas.microsoft.com/office/drawing/2014/chartex" xmlns:cx1="http://schemas.microsoft.com/office/drawing/2015/9/8/chartex" xmlns:mc="http://schemas.openxmlformats.org/markup-compatibility/2006" xmlns:o="urn:schemas-microsoft-com:office:office" xmlns:r="http://schemas.openxmlformats.org/officeDocument/2006/relationships" xmlns:m="http://schemas.openxmlformats.org/officeDocument/2006/math" xmlns:v="urn:schemas-microsoft-com:vml" xmlns:wp14="http://schemas.microsoft.com/office/word/2010/wordprocessingDrawing" xmlns:wp="http://schemas.openxmlformats.org/drawingml/2006/wordprocessingDrawing" xmlns:w10="urn:schemas-microsoft-com:office:word" xmlns:w="http://schemas.openxmlformats.org/wordprocessingml/2006/main" xmlns:w14="http://schemas.microsoft.com/office/word/2010/wordml" xmlns:w15="http://schemas.microsoft.com/office/word/2012/wordml" xmlns:w16se="http://schemas.microsoft.com/office/word/2015/wordml/symex" xmlns:wpg="http://schemas.microsoft.com/office/word/2010/wordprocessingGroup" xmlns:wpi="http://schemas.microsoft.com/office/word/2010/wordprocessingInk" xmlns:wne="http://schemas.microsoft.com/office/word/2006/wordml" xmlns:wps="http://schemas.microsoft.com/office/word/2010/wordprocessingShape" mc:Ignorable="w14 w15 w16se wp14">
+<w:endnotes xmlns:wpc="http://schemas.microsoft.com/office/word/2010/wordprocessingCanvas" xmlns:cx="http://schemas.microsoft.com/office/drawing/2014/chartex" xmlns:cx1="http://schemas.microsoft.com/office/drawing/2015/9/8/chartex" xmlns:cx2="http://schemas.microsoft.com/office/drawing/2015/10/21/chartex" xmlns:cx3="http://schemas.microsoft.com/office/drawing/2016/5/9/chartex" xmlns:cx4="http://schemas.microsoft.com/office/drawing/2016/5/10/chartex" xmlns:cx5="http://schemas.microsoft.com/office/drawing/2016/5/11/chartex" xmlns:cx6="http://schemas.microsoft.com/office/drawing/2016/5/12/chartex" xmlns:cx7="http://schemas.microsoft.com/office/drawing/2016/5/13/chartex" xmlns:cx8="http://schemas.microsoft.com/office/drawing/2016/5/14/chartex" xmlns:mc="http://schemas.openxmlformats.org/markup-compatibility/2006" xmlns:aink="http://schemas.microsoft.com/office/drawing/2016/ink" xmlns:am3d="http://schemas.microsoft.com/office/drawing/2017/model3d" xmlns:o="urn:schemas-microsoft-com:office:office" xmlns:oel="http://schemas.microsoft.com/office/2019/extlst" xmlns:r="http://schemas.openxmlformats.org/officeDocument/2006/relationships" xmlns:m="http://schemas.openxmlformats.org/officeDocument/2006/math" xmlns:v="urn:schemas-microsoft-com:vml" xmlns:wp14="http://schemas.microsoft.com/office/word/2010/wordprocessingDrawing" xmlns:wp="http://schemas.openxmlformats.org/drawingml/2006/wordprocessingDrawing" xmlns:w10="urn:schemas-microsoft-com:office:word" xmlns:w="http://schemas.openxmlformats.org/wordprocessingml/2006/main" xmlns:w14="http://schemas.microsoft.com/office/word/2010/wordml" xmlns:w15="http://schemas.microsoft.com/office/word/2012/wordml" xmlns:w16cex="http://schemas.microsoft.com/office/word/2018/wordml/cex" xmlns:w16cid="http://schemas.microsoft.com/office/word/2016/wordml/cid" xmlns:w16="http://schemas.microsoft.com/office/word/2018/wordml" xmlns:w16du="http://schemas.microsoft.com/office/word/2023/wordml/word16du" xmlns:w16sdtdh="http://schemas.microsoft.com/office/word/2020/wordml/sdtdatahash" xmlns:w16se="http://schemas.microsoft.com/office/word/2015/wordml/symex" xmlns:wpg="http://schemas.microsoft.com/office/word/2010/wordprocessingGroup" xmlns:wpi="http://schemas.microsoft.com/office/word/2010/wordprocessingInk" xmlns:wne="http://schemas.microsoft.com/office/word/2006/wordml" xmlns:wps="http://schemas.microsoft.com/office/word/2010/wordprocessingShape" mc:Ignorable="w14 w15 w16se w16cid w16 w16cex w16sdtdh w16du wp14">
   <w:endnote w:type="separator" w:id="-1">
     <w:p>
       <w:r>
@@ -2340,7 +1859,7 @@
 </file>
 
 <file path=word/footnotes.xml><?xml version="1.0" encoding="utf-8"?>
-<w:footnotes xmlns:wpc="http://schemas.microsoft.com/office/word/2010/wordprocessingCanvas" xmlns:cx="http://schemas.microsoft.com/office/drawing/2014/chartex" xmlns:cx1="http://schemas.microsoft.com/office/drawing/2015/9/8/chartex" xmlns:mc="http://schemas.openxmlformats.org/markup-compatibility/2006" xmlns:o="urn:schemas-microsoft-com:office:office" xmlns:r="http://schemas.openxmlformats.org/officeDocument/2006/relationships" xmlns:m="http://schemas.openxmlformats.org/officeDocument/2006/math" xmlns:v="urn:schemas-microsoft-com:vml" xmlns:wp14="http://schemas.microsoft.com/office/word/2010/wordprocessingDrawing" xmlns:wp="http://schemas.openxmlformats.org/drawingml/2006/wordprocessingDrawing" xmlns:w10="urn:schemas-microsoft-com:office:word" xmlns:w="http://schemas.openxmlformats.org/wordprocessingml/2006/main" xmlns:w14="http://schemas.microsoft.com/office/word/2010/wordml" xmlns:w15="http://schemas.microsoft.com/office/word/2012/wordml" xmlns:w16se="http://schemas.microsoft.com/office/word/2015/wordml/symex" xmlns:wpg="http://schemas.microsoft.com/office/word/2010/wordprocessingGroup" xmlns:wpi="http://schemas.microsoft.com/office/word/2010/wordprocessingInk" xmlns:wne="http://schemas.microsoft.com/office/word/2006/wordml" xmlns:wps="http://schemas.microsoft.com/office/word/2010/wordprocessingShape" mc:Ignorable="w14 w15 w16se wp14">
+<w:footnotes xmlns:wpc="http://schemas.microsoft.com/office/word/2010/wordprocessingCanvas" xmlns:cx="http://schemas.microsoft.com/office/drawing/2014/chartex" xmlns:cx1="http://schemas.microsoft.com/office/drawing/2015/9/8/chartex" xmlns:cx2="http://schemas.microsoft.com/office/drawing/2015/10/21/chartex" xmlns:cx3="http://schemas.microsoft.com/office/drawing/2016/5/9/chartex" xmlns:cx4="http://schemas.microsoft.com/office/drawing/2016/5/10/chartex" xmlns:cx5="http://schemas.microsoft.com/office/drawing/2016/5/11/chartex" xmlns:cx6="http://schemas.microsoft.com/office/drawing/2016/5/12/chartex" xmlns:cx7="http://schemas.microsoft.com/office/drawing/2016/5/13/chartex" xmlns:cx8="http://schemas.microsoft.com/office/drawing/2016/5/14/chartex" xmlns:mc="http://schemas.openxmlformats.org/markup-compatibility/2006" xmlns:aink="http://schemas.microsoft.com/office/drawing/2016/ink" xmlns:am3d="http://schemas.microsoft.com/office/drawing/2017/model3d" xmlns:o="urn:schemas-microsoft-com:office:office" xmlns:oel="http://schemas.microsoft.com/office/2019/extlst" xmlns:r="http://schemas.openxmlformats.org/officeDocument/2006/relationships" xmlns:m="http://schemas.openxmlformats.org/officeDocument/2006/math" xmlns:v="urn:schemas-microsoft-com:vml" xmlns:wp14="http://schemas.microsoft.com/office/word/2010/wordprocessingDrawing" xmlns:wp="http://schemas.openxmlformats.org/drawingml/2006/wordprocessingDrawing" xmlns:w10="urn:schemas-microsoft-com:office:word" xmlns:w="http://schemas.openxmlformats.org/wordprocessingml/2006/main" xmlns:w14="http://schemas.microsoft.com/office/word/2010/wordml" xmlns:w15="http://schemas.microsoft.com/office/word/2012/wordml" xmlns:w16cex="http://schemas.microsoft.com/office/word/2018/wordml/cex" xmlns:w16cid="http://schemas.microsoft.com/office/word/2016/wordml/cid" xmlns:w16="http://schemas.microsoft.com/office/word/2018/wordml" xmlns:w16du="http://schemas.microsoft.com/office/word/2023/wordml/word16du" xmlns:w16sdtdh="http://schemas.microsoft.com/office/word/2020/wordml/sdtdatahash" xmlns:w16se="http://schemas.microsoft.com/office/word/2015/wordml/symex" xmlns:wpg="http://schemas.microsoft.com/office/word/2010/wordprocessingGroup" xmlns:wpi="http://schemas.microsoft.com/office/word/2010/wordprocessingInk" xmlns:wne="http://schemas.microsoft.com/office/word/2006/wordml" xmlns:wps="http://schemas.microsoft.com/office/word/2010/wordprocessingShape" mc:Ignorable="w14 w15 w16se w16cid w16 w16cex w16sdtdh w16du wp14">
   <w:footnote w:type="separator" w:id="-1">
     <w:p>
       <w:r>
@@ -2359,21 +1878,46 @@
 </file>
 
 <file path=word/header1.xml><?xml version="1.0" encoding="utf-8"?>
-<w:hdr xmlns:wpc="http://schemas.microsoft.com/office/word/2010/wordprocessingCanvas" xmlns:cx="http://schemas.microsoft.com/office/drawing/2014/chartex" xmlns:cx1="http://schemas.microsoft.com/office/drawing/2015/9/8/chartex" xmlns:mc="http://schemas.openxmlformats.org/markup-compatibility/2006" xmlns:o="urn:schemas-microsoft-com:office:office" xmlns:r="http://schemas.openxmlformats.org/officeDocument/2006/relationships" xmlns:m="http://schemas.openxmlformats.org/officeDocument/2006/math" xmlns:v="urn:schemas-microsoft-com:vml" xmlns:wp14="http://schemas.microsoft.com/office/word/2010/wordprocessingDrawing" xmlns:wp="http://schemas.openxmlformats.org/drawingml/2006/wordprocessingDrawing" xmlns:w10="urn:schemas-microsoft-com:office:word" xmlns:w="http://schemas.openxmlformats.org/wordprocessingml/2006/main" xmlns:w14="http://schemas.microsoft.com/office/word/2010/wordml" xmlns:w15="http://schemas.microsoft.com/office/word/2012/wordml" xmlns:w16se="http://schemas.microsoft.com/office/word/2015/wordml/symex" xmlns:wpg="http://schemas.microsoft.com/office/word/2010/wordprocessingGroup" xmlns:wpi="http://schemas.microsoft.com/office/word/2010/wordprocessingInk" xmlns:wne="http://schemas.microsoft.com/office/word/2006/wordml" xmlns:wps="http://schemas.microsoft.com/office/word/2010/wordprocessingShape" mc:Ignorable="w14 w15 w16se wp14">
+<w:hdr xmlns:wpc="http://schemas.microsoft.com/office/word/2010/wordprocessingCanvas" xmlns:cx="http://schemas.microsoft.com/office/drawing/2014/chartex" xmlns:cx1="http://schemas.microsoft.com/office/drawing/2015/9/8/chartex" xmlns:cx2="http://schemas.microsoft.com/office/drawing/2015/10/21/chartex" xmlns:cx3="http://schemas.microsoft.com/office/drawing/2016/5/9/chartex" xmlns:cx4="http://schemas.microsoft.com/office/drawing/2016/5/10/chartex" xmlns:cx5="http://schemas.microsoft.com/office/drawing/2016/5/11/chartex" xmlns:cx6="http://schemas.microsoft.com/office/drawing/2016/5/12/chartex" xmlns:cx7="http://schemas.microsoft.com/office/drawing/2016/5/13/chartex" xmlns:cx8="http://schemas.microsoft.com/office/drawing/2016/5/14/chartex" xmlns:mc="http://schemas.openxmlformats.org/markup-compatibility/2006" xmlns:aink="http://schemas.microsoft.com/office/drawing/2016/ink" xmlns:am3d="http://schemas.microsoft.com/office/drawing/2017/model3d" xmlns:o="urn:schemas-microsoft-com:office:office" xmlns:oel="http://schemas.microsoft.com/office/2019/extlst" xmlns:r="http://schemas.openxmlformats.org/officeDocument/2006/relationships" xmlns:m="http://schemas.openxmlformats.org/officeDocument/2006/math" xmlns:v="urn:schemas-microsoft-com:vml" xmlns:wp14="http://schemas.microsoft.com/office/word/2010/wordprocessingDrawing" xmlns:wp="http://schemas.openxmlformats.org/drawingml/2006/wordprocessingDrawing" xmlns:w10="urn:schemas-microsoft-com:office:word" xmlns:w="http://schemas.openxmlformats.org/wordprocessingml/2006/main" xmlns:w14="http://schemas.microsoft.com/office/word/2010/wordml" xmlns:w15="http://schemas.microsoft.com/office/word/2012/wordml" xmlns:w16cex="http://schemas.microsoft.com/office/word/2018/wordml/cex" xmlns:w16cid="http://schemas.microsoft.com/office/word/2016/wordml/cid" xmlns:w16="http://schemas.microsoft.com/office/word/2018/wordml" xmlns:w16du="http://schemas.microsoft.com/office/word/2023/wordml/word16du" xmlns:w16sdtdh="http://schemas.microsoft.com/office/word/2020/wordml/sdtdatahash" xmlns:w16se="http://schemas.microsoft.com/office/word/2015/wordml/symex" xmlns:wpg="http://schemas.microsoft.com/office/word/2010/wordprocessingGroup" xmlns:wpi="http://schemas.microsoft.com/office/word/2010/wordprocessingInk" xmlns:wne="http://schemas.microsoft.com/office/word/2006/wordml" xmlns:wps="http://schemas.microsoft.com/office/word/2010/wordprocessingShape" mc:Ignorable="w14 w15 w16se w16cid w16 w16cex w16sdtdh w16du wp14">
   <w:p>
     <w:pPr>
       <w:pStyle w:val="Header"/>
       <w:jc w:val="center"/>
     </w:pPr>
     <w:r>
-      <w:t>ADDENDUM—AFFIDAVIT DISCLOSING CARE OR CUSTODY—{{ users}} v. {{ other_parties }}</w:t>
+      <w:t>ADDENDUM—</w:t>
+    </w:r>
+    <w:r>
+      <w:rPr>
+        <w:rFonts w:ascii="Times New Roman" w:eastAsia="Times New Roman" w:hAnsi="Times New Roman" w:cs="Times New Roman"/>
+        <w:b/>
+        <w:caps/>
+        <w:kern w:val="0"/>
+        <w:szCs w:val="20"/>
+        <w:lang w:eastAsia="en-US" w:bidi="ar-SA"/>
+      </w:rPr>
+      <w:t xml:space="preserve"> </w:t>
+    </w:r>
+    <w:r>
+      <w:rPr>
+        <w:rFonts w:ascii="Times New Roman" w:eastAsia="Times New Roman" w:hAnsi="Times New Roman" w:cs="Times New Roman"/>
+        <w:b/>
+        <w:caps/>
+        <w:kern w:val="0"/>
+        <w:szCs w:val="20"/>
+        <w:lang w:eastAsia="en-US" w:bidi="ar-SA"/>
+      </w:rPr>
+      <w:t>Child Care or Custody DIsclosure Affidavit</w:t>
+    </w:r>
+    <w:r>
+      <w:t>—{{ users}} v. {{ other_parties }}</w:t>
     </w:r>
   </w:p>
 </w:hdr>
 </file>
 
 <file path=word/numbering.xml><?xml version="1.0" encoding="utf-8"?>
-<w:numbering xmlns:wpc="http://schemas.microsoft.com/office/word/2010/wordprocessingCanvas" xmlns:cx="http://schemas.microsoft.com/office/drawing/2014/chartex" xmlns:cx1="http://schemas.microsoft.com/office/drawing/2015/9/8/chartex" xmlns:mc="http://schemas.openxmlformats.org/markup-compatibility/2006" xmlns:o="urn:schemas-microsoft-com:office:office" xmlns:r="http://schemas.openxmlformats.org/officeDocument/2006/relationships" xmlns:m="http://schemas.openxmlformats.org/officeDocument/2006/math" xmlns:v="urn:schemas-microsoft-com:vml" xmlns:wp14="http://schemas.microsoft.com/office/word/2010/wordprocessingDrawing" xmlns:wp="http://schemas.openxmlformats.org/drawingml/2006/wordprocessingDrawing" xmlns:w10="urn:schemas-microsoft-com:office:word" xmlns:w="http://schemas.openxmlformats.org/wordprocessingml/2006/main" xmlns:w14="http://schemas.microsoft.com/office/word/2010/wordml" xmlns:w15="http://schemas.microsoft.com/office/word/2012/wordml" xmlns:w16se="http://schemas.microsoft.com/office/word/2015/wordml/symex" xmlns:wpg="http://schemas.microsoft.com/office/word/2010/wordprocessingGroup" xmlns:wpi="http://schemas.microsoft.com/office/word/2010/wordprocessingInk" xmlns:wne="http://schemas.microsoft.com/office/word/2006/wordml" xmlns:wps="http://schemas.microsoft.com/office/word/2010/wordprocessingShape" mc:Ignorable="w14 w15 w16se wp14">
+<w:numbering xmlns:wpc="http://schemas.microsoft.com/office/word/2010/wordprocessingCanvas" xmlns:cx="http://schemas.microsoft.com/office/drawing/2014/chartex" xmlns:cx1="http://schemas.microsoft.com/office/drawing/2015/9/8/chartex" xmlns:cx2="http://schemas.microsoft.com/office/drawing/2015/10/21/chartex" xmlns:cx3="http://schemas.microsoft.com/office/drawing/2016/5/9/chartex" xmlns:cx4="http://schemas.microsoft.com/office/drawing/2016/5/10/chartex" xmlns:cx5="http://schemas.microsoft.com/office/drawing/2016/5/11/chartex" xmlns:cx6="http://schemas.microsoft.com/office/drawing/2016/5/12/chartex" xmlns:cx7="http://schemas.microsoft.com/office/drawing/2016/5/13/chartex" xmlns:cx8="http://schemas.microsoft.com/office/drawing/2016/5/14/chartex" xmlns:mc="http://schemas.openxmlformats.org/markup-compatibility/2006" xmlns:aink="http://schemas.microsoft.com/office/drawing/2016/ink" xmlns:am3d="http://schemas.microsoft.com/office/drawing/2017/model3d" xmlns:o="urn:schemas-microsoft-com:office:office" xmlns:oel="http://schemas.microsoft.com/office/2019/extlst" xmlns:r="http://schemas.openxmlformats.org/officeDocument/2006/relationships" xmlns:m="http://schemas.openxmlformats.org/officeDocument/2006/math" xmlns:v="urn:schemas-microsoft-com:vml" xmlns:wp14="http://schemas.microsoft.com/office/word/2010/wordprocessingDrawing" xmlns:wp="http://schemas.openxmlformats.org/drawingml/2006/wordprocessingDrawing" xmlns:w10="urn:schemas-microsoft-com:office:word" xmlns:w="http://schemas.openxmlformats.org/wordprocessingml/2006/main" xmlns:w14="http://schemas.microsoft.com/office/word/2010/wordml" xmlns:w15="http://schemas.microsoft.com/office/word/2012/wordml" xmlns:w16cex="http://schemas.microsoft.com/office/word/2018/wordml/cex" xmlns:w16cid="http://schemas.microsoft.com/office/word/2016/wordml/cid" xmlns:w16="http://schemas.microsoft.com/office/word/2018/wordml" xmlns:w16du="http://schemas.microsoft.com/office/word/2023/wordml/word16du" xmlns:w16sdtdh="http://schemas.microsoft.com/office/word/2020/wordml/sdtdatahash" xmlns:w16se="http://schemas.microsoft.com/office/word/2015/wordml/symex" xmlns:wpg="http://schemas.microsoft.com/office/word/2010/wordprocessingGroup" xmlns:wpi="http://schemas.microsoft.com/office/word/2010/wordprocessingInk" xmlns:wne="http://schemas.microsoft.com/office/word/2006/wordml" xmlns:wps="http://schemas.microsoft.com/office/word/2010/wordprocessingShape" mc:Ignorable="w14 w15 w16se w16cid w16 w16cex w16sdtdh w16du wp14">
   <w:abstractNum w:abstractNumId="0" w15:restartNumberingAfterBreak="0">
     <w:nsid w:val="0F8A4A4F"/>
     <w:multiLevelType w:val="hybridMultilevel"/>
@@ -3004,29 +2548,29 @@
       </w:pPr>
     </w:lvl>
   </w:abstractNum>
-  <w:num w:numId="1">
+  <w:num w:numId="1" w16cid:durableId="1287545300">
     <w:abstractNumId w:val="0"/>
   </w:num>
-  <w:num w:numId="2">
+  <w:num w:numId="2" w16cid:durableId="117336962">
     <w:abstractNumId w:val="4"/>
   </w:num>
-  <w:num w:numId="3">
+  <w:num w:numId="3" w16cid:durableId="1380587671">
     <w:abstractNumId w:val="3"/>
   </w:num>
-  <w:num w:numId="4">
+  <w:num w:numId="4" w16cid:durableId="1334721790">
     <w:abstractNumId w:val="1"/>
   </w:num>
-  <w:num w:numId="5">
+  <w:num w:numId="5" w16cid:durableId="1824153437">
     <w:abstractNumId w:val="2"/>
   </w:num>
-  <w:num w:numId="6">
+  <w:num w:numId="6" w16cid:durableId="2051681902">
     <w:abstractNumId w:val="5"/>
   </w:num>
 </w:numbering>
 </file>
 
 <file path=word/styles.xml><?xml version="1.0" encoding="utf-8"?>
-<w:styles xmlns:mc="http://schemas.openxmlformats.org/markup-compatibility/2006" xmlns:r="http://schemas.openxmlformats.org/officeDocument/2006/relationships" xmlns:w="http://schemas.openxmlformats.org/wordprocessingml/2006/main" xmlns:w14="http://schemas.microsoft.com/office/word/2010/wordml" xmlns:w15="http://schemas.microsoft.com/office/word/2012/wordml" xmlns:w16se="http://schemas.microsoft.com/office/word/2015/wordml/symex" mc:Ignorable="w14 w15 w16se">
+<w:styles xmlns:mc="http://schemas.openxmlformats.org/markup-compatibility/2006" xmlns:r="http://schemas.openxmlformats.org/officeDocument/2006/relationships" xmlns:w="http://schemas.openxmlformats.org/wordprocessingml/2006/main" xmlns:w14="http://schemas.microsoft.com/office/word/2010/wordml" xmlns:w15="http://schemas.microsoft.com/office/word/2012/wordml" xmlns:w16cex="http://schemas.microsoft.com/office/word/2018/wordml/cex" xmlns:w16cid="http://schemas.microsoft.com/office/word/2016/wordml/cid" xmlns:w16="http://schemas.microsoft.com/office/word/2018/wordml" xmlns:w16du="http://schemas.microsoft.com/office/word/2023/wordml/word16du" xmlns:w16sdtdh="http://schemas.microsoft.com/office/word/2020/wordml/sdtdatahash" xmlns:w16se="http://schemas.microsoft.com/office/word/2015/wordml/symex" mc:Ignorable="w14 w15 w16se w16cid w16 w16cex w16sdtdh w16du">
   <w:docDefaults>
     <w:rPrDefault>
       <w:rPr>
@@ -3039,7 +2583,7 @@
     </w:rPrDefault>
     <w:pPrDefault/>
   </w:docDefaults>
-  <w:latentStyles w:defLockedState="0" w:defUIPriority="99" w:defSemiHidden="0" w:defUnhideWhenUsed="0" w:defQFormat="0" w:count="371">
+  <w:latentStyles w:defLockedState="0" w:defUIPriority="99" w:defSemiHidden="0" w:defUnhideWhenUsed="0" w:defQFormat="0" w:count="376">
     <w:lsdException w:name="Normal" w:uiPriority="0" w:qFormat="1"/>
     <w:lsdException w:name="heading 1" w:uiPriority="9" w:qFormat="1"/>
     <w:lsdException w:name="heading 2" w:semiHidden="1" w:uiPriority="9" w:unhideWhenUsed="1" w:qFormat="1"/>
@@ -3411,11 +2955,16 @@
     <w:lsdException w:name="List Table 5 Dark Accent 6" w:uiPriority="50"/>
     <w:lsdException w:name="List Table 6 Colorful Accent 6" w:uiPriority="51"/>
     <w:lsdException w:name="List Table 7 Colorful Accent 6" w:uiPriority="52"/>
+    <w:lsdException w:name="Mention" w:semiHidden="1" w:unhideWhenUsed="1"/>
+    <w:lsdException w:name="Smart Hyperlink" w:semiHidden="1" w:unhideWhenUsed="1"/>
+    <w:lsdException w:name="Hashtag" w:semiHidden="1" w:unhideWhenUsed="1"/>
+    <w:lsdException w:name="Unresolved Mention" w:semiHidden="1" w:unhideWhenUsed="1"/>
+    <w:lsdException w:name="Smart Link" w:semiHidden="1" w:unhideWhenUsed="1"/>
   </w:latentStyles>
   <w:style w:type="paragraph" w:default="1" w:styleId="Normal">
     <w:name w:val="Normal"/>
     <w:qFormat/>
-    <w:rsid w:val="000D71F5"/>
+    <w:rsid w:val="0059211A"/>
   </w:style>
   <w:style w:type="character" w:default="1" w:styleId="DefaultParagraphFont">
     <w:name w:val="Default Paragraph Font"/>

</xml_diff>